<commit_message>
bug: connect API for the supply contract flows, wait for Tung to fix the bug when update a contract
</commit_message>
<xml_diff>
--- a/src/assets/templates/template-hop-dong-cung-ung-thuyen-vien.docx
+++ b/src/assets/templates/template-hop-dong-cung-ung-thuyen-vien.docx
@@ -79,9 +79,10 @@
           <w:rFonts w:ascii="Times New Roman" w:eastAsia="Times New Roman" w:hAnsi="Times New Roman"/>
           <w:b/>
           <w:bCs/>
-          <w:sz w:val="26"/>
-          <w:szCs w:val="26"/>
-          <w:lang w:val="vi-VN" w:eastAsia="vi-VN"/>
+          <w:color w:val="000000"/>
+          <w:sz w:val="26"/>
+          <w:szCs w:val="26"/>
+          <w:lang w:eastAsia="vi-VN"/>
         </w:rPr>
       </w:pPr>
       <w:r>
@@ -100,6 +101,45 @@
     <w:p>
       <w:pPr>
         <w:spacing w:before="100" w:beforeAutospacing="1" w:after="100" w:afterAutospacing="1" w:line="240" w:lineRule="auto"/>
+        <w:jc w:val="center"/>
+        <w:outlineLvl w:val="1"/>
+        <w:rPr>
+          <w:rFonts w:ascii="Times New Roman" w:eastAsia="Times New Roman" w:hAnsi="Times New Roman"/>
+          <w:b/>
+          <w:bCs/>
+          <w:sz w:val="26"/>
+          <w:szCs w:val="26"/>
+          <w:lang w:eastAsia="vi-VN"/>
+        </w:rPr>
+      </w:pPr>
+      <w:r>
+        <w:rPr>
+          <w:rFonts w:ascii="Times New Roman" w:eastAsia="Times New Roman" w:hAnsi="Times New Roman"/>
+          <w:b/>
+          <w:bCs/>
+          <w:color w:val="000000"/>
+          <w:sz w:val="26"/>
+          <w:szCs w:val="26"/>
+          <w:lang w:eastAsia="vi-VN"/>
+        </w:rPr>
+        <w:t xml:space="preserve">Tiêu đề: </w:t>
+      </w:r>
+      <w:r>
+        <w:rPr>
+          <w:rFonts w:ascii="Times New Roman" w:eastAsia="Times New Roman" w:hAnsi="Times New Roman"/>
+          <w:b/>
+          <w:bCs/>
+          <w:color w:val="000000"/>
+          <w:sz w:val="26"/>
+          <w:szCs w:val="26"/>
+          <w:lang w:eastAsia="vi-VN"/>
+        </w:rPr>
+        <w:t>{title}</w:t>
+      </w:r>
+    </w:p>
+    <w:p>
+      <w:pPr>
+        <w:spacing w:before="100" w:beforeAutospacing="1" w:after="100" w:afterAutospacing="1" w:line="240" w:lineRule="auto"/>
         <w:rPr>
           <w:rFonts w:ascii="Times New Roman" w:eastAsia="Times New Roman" w:hAnsi="Times New Roman"/>
           <w:sz w:val="26"/>
@@ -382,19 +422,7 @@
           <w:szCs w:val="26"/>
           <w:lang w:eastAsia="vi-VN"/>
         </w:rPr>
-        <w:t>representative</w:t>
-      </w:r>
-      <w:r>
-        <w:rPr>
-          <w:rFonts w:ascii="Times New Roman" w:eastAsia="Times New Roman" w:hAnsi="Times New Roman"/>
-          <w:b/>
-          <w:bCs/>
-          <w:color w:val="000000"/>
-          <w:sz w:val="26"/>
-          <w:szCs w:val="26"/>
-          <w:lang w:eastAsia="vi-VN"/>
-        </w:rPr>
-        <w:t>Pos</w:t>
+        <w:t>representativePos</w:t>
       </w:r>
       <w:r>
         <w:rPr>
@@ -887,6 +915,7 @@
           <w:szCs w:val="26"/>
           <w:lang w:val="vi-VN" w:eastAsia="vi-VN"/>
         </w:rPr>
+        <w:lastRenderedPageBreak/>
         <w:t>Sau khi trao đổi thống nhất, hai bên giao kết hợp đồng cung ứng lao động theo các điều khoản dưới đây:</w:t>
       </w:r>
     </w:p>
@@ -911,262 +940,670 @@
           <w:szCs w:val="26"/>
           <w:lang w:val="vi-VN" w:eastAsia="vi-VN"/>
         </w:rPr>
+        <w:t xml:space="preserve">Điều 1: </w:t>
+      </w:r>
+      <w:r>
+        <w:rPr>
+          <w:rFonts w:ascii="Times New Roman" w:eastAsia="Times New Roman" w:hAnsi="Times New Roman"/>
+          <w:color w:val="000000"/>
+          <w:sz w:val="26"/>
+          <w:szCs w:val="26"/>
+          <w:lang w:val="vi-VN" w:eastAsia="vi-VN"/>
+        </w:rPr>
+        <w:t>Căn cứ nhu cầu sử dụng lao động của</w:t>
+      </w:r>
+      <w:r>
+        <w:rPr>
+          <w:rFonts w:ascii="Times New Roman" w:eastAsia="Times New Roman" w:hAnsi="Times New Roman"/>
+          <w:color w:val="000000"/>
+          <w:sz w:val="26"/>
+          <w:szCs w:val="26"/>
+          <w:lang w:eastAsia="vi-VN"/>
+        </w:rPr>
+        <w:t xml:space="preserve"> Bên B</w:t>
+      </w:r>
+      <w:r>
+        <w:rPr>
+          <w:rFonts w:ascii="Times New Roman" w:eastAsia="Times New Roman" w:hAnsi="Times New Roman"/>
+          <w:color w:val="000000"/>
+          <w:sz w:val="26"/>
+          <w:szCs w:val="26"/>
+          <w:lang w:val="vi-VN" w:eastAsia="vi-VN"/>
+        </w:rPr>
+        <w:t>, tổ chức cung ứng lao động có trách nhiệm cung ứng cho tổ chức, cá nhân có nhu cầu theo số lượng và yêu cầu sau:</w:t>
+      </w:r>
+    </w:p>
+    <w:p>
+      <w:pPr>
+        <w:spacing w:before="100" w:beforeAutospacing="1" w:after="100" w:afterAutospacing="1" w:line="240" w:lineRule="auto"/>
+        <w:jc w:val="both"/>
+        <w:rPr>
+          <w:rFonts w:ascii="Times New Roman" w:eastAsia="Times New Roman" w:hAnsi="Times New Roman"/>
+          <w:sz w:val="26"/>
+          <w:szCs w:val="26"/>
+          <w:lang w:eastAsia="vi-VN"/>
+        </w:rPr>
+      </w:pPr>
+      <w:r>
+        <w:rPr>
+          <w:rFonts w:ascii="Times New Roman" w:eastAsia="Times New Roman" w:hAnsi="Times New Roman"/>
+          <w:color w:val="000000"/>
+          <w:sz w:val="26"/>
+          <w:szCs w:val="26"/>
+          <w:lang w:val="vi-VN" w:eastAsia="vi-VN"/>
+        </w:rPr>
+        <w:t>1.................................................................................................</w:t>
+      </w:r>
+      <w:r>
+        <w:rPr>
+          <w:rFonts w:ascii="Times New Roman" w:eastAsia="Times New Roman" w:hAnsi="Times New Roman"/>
+          <w:color w:val="000000"/>
+          <w:sz w:val="26"/>
+          <w:szCs w:val="26"/>
+          <w:lang w:eastAsia="vi-VN"/>
+        </w:rPr>
+        <w:t>....................................</w:t>
+      </w:r>
+      <w:r>
+        <w:rPr>
+          <w:rFonts w:ascii="Times New Roman" w:eastAsia="Times New Roman" w:hAnsi="Times New Roman"/>
+          <w:color w:val="000000"/>
+          <w:sz w:val="26"/>
+          <w:szCs w:val="26"/>
+          <w:lang w:val="vi-VN" w:eastAsia="vi-VN"/>
+        </w:rPr>
+        <w:t>.........</w:t>
+      </w:r>
+    </w:p>
+    <w:p>
+      <w:pPr>
+        <w:spacing w:before="100" w:beforeAutospacing="1" w:after="100" w:afterAutospacing="1" w:line="240" w:lineRule="auto"/>
+        <w:jc w:val="both"/>
+        <w:rPr>
+          <w:rFonts w:ascii="Times New Roman" w:eastAsia="Times New Roman" w:hAnsi="Times New Roman"/>
+          <w:sz w:val="26"/>
+          <w:szCs w:val="26"/>
+          <w:lang w:eastAsia="vi-VN"/>
+        </w:rPr>
+      </w:pPr>
+      <w:r>
+        <w:rPr>
+          <w:rFonts w:ascii="Times New Roman" w:eastAsia="Times New Roman" w:hAnsi="Times New Roman"/>
+          <w:color w:val="000000"/>
+          <w:sz w:val="26"/>
+          <w:szCs w:val="26"/>
+          <w:lang w:val="vi-VN" w:eastAsia="vi-VN"/>
+        </w:rPr>
+        <w:t>..................................................................................................</w:t>
+      </w:r>
+      <w:r>
+        <w:rPr>
+          <w:rFonts w:ascii="Times New Roman" w:eastAsia="Times New Roman" w:hAnsi="Times New Roman"/>
+          <w:color w:val="000000"/>
+          <w:sz w:val="26"/>
+          <w:szCs w:val="26"/>
+          <w:lang w:val="vi-VN" w:eastAsia="vi-VN"/>
+        </w:rPr>
+        <w:t>..............................................</w:t>
+      </w:r>
+    </w:p>
+    <w:p>
+      <w:pPr>
+        <w:spacing w:before="100" w:beforeAutospacing="1" w:after="100" w:afterAutospacing="1" w:line="240" w:lineRule="auto"/>
+        <w:jc w:val="both"/>
+        <w:rPr>
+          <w:rFonts w:ascii="Times New Roman" w:eastAsia="Times New Roman" w:hAnsi="Times New Roman"/>
+          <w:sz w:val="26"/>
+          <w:szCs w:val="26"/>
+          <w:lang w:eastAsia="vi-VN"/>
+        </w:rPr>
+      </w:pPr>
+      <w:r>
+        <w:rPr>
+          <w:rFonts w:ascii="Times New Roman" w:eastAsia="Times New Roman" w:hAnsi="Times New Roman"/>
+          <w:color w:val="000000"/>
+          <w:sz w:val="26"/>
+          <w:szCs w:val="26"/>
+          <w:lang w:val="vi-VN" w:eastAsia="vi-VN"/>
+        </w:rPr>
+        <w:t>.................................................................................................</w:t>
+      </w:r>
+      <w:r>
+        <w:rPr>
+          <w:rFonts w:ascii="Times New Roman" w:eastAsia="Times New Roman" w:hAnsi="Times New Roman"/>
+          <w:color w:val="000000"/>
+          <w:sz w:val="26"/>
+          <w:szCs w:val="26"/>
+          <w:lang w:val="vi-VN" w:eastAsia="vi-VN"/>
+        </w:rPr>
+        <w:t>...............................................</w:t>
+      </w:r>
+    </w:p>
+    <w:p>
+      <w:pPr>
+        <w:spacing w:before="100" w:beforeAutospacing="1" w:after="100" w:afterAutospacing="1" w:line="240" w:lineRule="auto"/>
+        <w:jc w:val="both"/>
+        <w:rPr>
+          <w:rFonts w:ascii="Times New Roman" w:eastAsia="Times New Roman" w:hAnsi="Times New Roman"/>
+          <w:sz w:val="26"/>
+          <w:szCs w:val="26"/>
+          <w:lang w:eastAsia="vi-VN"/>
+        </w:rPr>
+      </w:pPr>
+      <w:r>
+        <w:rPr>
+          <w:rFonts w:ascii="Times New Roman" w:eastAsia="Times New Roman" w:hAnsi="Times New Roman"/>
+          <w:color w:val="000000"/>
+          <w:sz w:val="26"/>
+          <w:szCs w:val="26"/>
+          <w:lang w:val="vi-VN" w:eastAsia="vi-VN"/>
+        </w:rPr>
+        <w:t>2.................................................................................................</w:t>
+      </w:r>
+      <w:r>
+        <w:rPr>
+          <w:rFonts w:ascii="Times New Roman" w:eastAsia="Times New Roman" w:hAnsi="Times New Roman"/>
+          <w:color w:val="000000"/>
+          <w:sz w:val="26"/>
+          <w:szCs w:val="26"/>
+          <w:lang w:val="vi-VN" w:eastAsia="vi-VN"/>
+        </w:rPr>
+        <w:t>.............................................</w:t>
+      </w:r>
+    </w:p>
+    <w:p>
+      <w:pPr>
+        <w:spacing w:before="100" w:beforeAutospacing="1" w:after="100" w:afterAutospacing="1" w:line="240" w:lineRule="auto"/>
+        <w:jc w:val="both"/>
+        <w:rPr>
+          <w:rFonts w:ascii="Times New Roman" w:eastAsia="Times New Roman" w:hAnsi="Times New Roman"/>
+          <w:sz w:val="26"/>
+          <w:szCs w:val="26"/>
+          <w:lang w:val="vi-VN" w:eastAsia="vi-VN"/>
+        </w:rPr>
+      </w:pPr>
+      <w:r>
+        <w:rPr>
+          <w:rFonts w:ascii="Times New Roman" w:eastAsia="Times New Roman" w:hAnsi="Times New Roman"/>
+          <w:color w:val="000000"/>
+          <w:sz w:val="26"/>
+          <w:szCs w:val="26"/>
+          <w:lang w:val="vi-VN" w:eastAsia="vi-VN"/>
+        </w:rPr>
+        <w:t>..................................................................................................</w:t>
+      </w:r>
+      <w:r>
+        <w:rPr>
+          <w:rFonts w:ascii="Times New Roman" w:eastAsia="Times New Roman" w:hAnsi="Times New Roman"/>
+          <w:color w:val="000000"/>
+          <w:sz w:val="26"/>
+          <w:szCs w:val="26"/>
+          <w:lang w:val="vi-VN" w:eastAsia="vi-VN"/>
+        </w:rPr>
+        <w:t>..............................................</w:t>
+      </w:r>
+    </w:p>
+    <w:p>
+      <w:pPr>
+        <w:spacing w:before="100" w:beforeAutospacing="1" w:after="100" w:afterAutospacing="1" w:line="240" w:lineRule="auto"/>
+        <w:jc w:val="both"/>
+        <w:rPr>
+          <w:rFonts w:ascii="Times New Roman" w:eastAsia="Times New Roman" w:hAnsi="Times New Roman"/>
+          <w:sz w:val="26"/>
+          <w:szCs w:val="26"/>
+          <w:lang w:val="vi-VN" w:eastAsia="vi-VN"/>
+        </w:rPr>
+      </w:pPr>
+      <w:r>
+        <w:rPr>
+          <w:rFonts w:ascii="Times New Roman" w:eastAsia="Times New Roman" w:hAnsi="Times New Roman"/>
+          <w:color w:val="000000"/>
+          <w:sz w:val="26"/>
+          <w:szCs w:val="26"/>
+          <w:lang w:val="vi-VN" w:eastAsia="vi-VN"/>
+        </w:rPr>
+        <w:t>...................................................................................................</w:t>
+      </w:r>
+      <w:r>
+        <w:rPr>
+          <w:rFonts w:ascii="Times New Roman" w:eastAsia="Times New Roman" w:hAnsi="Times New Roman"/>
+          <w:color w:val="000000"/>
+          <w:sz w:val="26"/>
+          <w:szCs w:val="26"/>
+          <w:lang w:val="vi-VN" w:eastAsia="vi-VN"/>
+        </w:rPr>
+        <w:t>.............................................</w:t>
+      </w:r>
+    </w:p>
+    <w:p>
+      <w:pPr>
+        <w:spacing w:before="100" w:beforeAutospacing="1" w:after="100" w:afterAutospacing="1" w:line="240" w:lineRule="auto"/>
+        <w:jc w:val="both"/>
+        <w:rPr>
+          <w:rFonts w:ascii="Times New Roman" w:eastAsia="Times New Roman" w:hAnsi="Times New Roman"/>
+          <w:sz w:val="26"/>
+          <w:szCs w:val="26"/>
+          <w:lang w:eastAsia="vi-VN"/>
+        </w:rPr>
+      </w:pPr>
+      <w:r>
+        <w:rPr>
+          <w:rFonts w:ascii="Times New Roman" w:eastAsia="Times New Roman" w:hAnsi="Times New Roman"/>
+          <w:color w:val="000000"/>
+          <w:sz w:val="26"/>
+          <w:szCs w:val="26"/>
+          <w:lang w:val="vi-VN" w:eastAsia="vi-VN"/>
+        </w:rPr>
+        <w:t>3..................................................................................................</w:t>
+      </w:r>
+      <w:r>
+        <w:rPr>
+          <w:rFonts w:ascii="Times New Roman" w:eastAsia="Times New Roman" w:hAnsi="Times New Roman"/>
+          <w:color w:val="000000"/>
+          <w:sz w:val="26"/>
+          <w:szCs w:val="26"/>
+          <w:lang w:val="vi-VN" w:eastAsia="vi-VN"/>
+        </w:rPr>
+        <w:t>............................................</w:t>
+      </w:r>
+    </w:p>
+    <w:p>
+      <w:pPr>
+        <w:spacing w:before="100" w:beforeAutospacing="1" w:after="100" w:afterAutospacing="1" w:line="240" w:lineRule="auto"/>
+        <w:jc w:val="both"/>
+        <w:rPr>
+          <w:rFonts w:ascii="Times New Roman" w:eastAsia="Times New Roman" w:hAnsi="Times New Roman"/>
+          <w:sz w:val="26"/>
+          <w:szCs w:val="26"/>
+          <w:lang w:val="vi-VN" w:eastAsia="vi-VN"/>
+        </w:rPr>
+      </w:pPr>
+      <w:r>
+        <w:rPr>
+          <w:rFonts w:ascii="Times New Roman" w:eastAsia="Times New Roman" w:hAnsi="Times New Roman"/>
+          <w:color w:val="000000"/>
+          <w:sz w:val="26"/>
+          <w:szCs w:val="26"/>
+          <w:lang w:val="vi-VN" w:eastAsia="vi-VN"/>
+        </w:rPr>
+        <w:t>...................................................................................................</w:t>
+      </w:r>
+      <w:r>
+        <w:rPr>
+          <w:rFonts w:ascii="Times New Roman" w:eastAsia="Times New Roman" w:hAnsi="Times New Roman"/>
+          <w:color w:val="000000"/>
+          <w:sz w:val="26"/>
+          <w:szCs w:val="26"/>
+          <w:lang w:val="vi-VN" w:eastAsia="vi-VN"/>
+        </w:rPr>
+        <w:t>.............................................</w:t>
+      </w:r>
+    </w:p>
+    <w:p>
+      <w:pPr>
+        <w:spacing w:before="100" w:beforeAutospacing="1" w:after="100" w:afterAutospacing="1" w:line="240" w:lineRule="auto"/>
+        <w:jc w:val="both"/>
+        <w:rPr>
+          <w:rFonts w:ascii="Times New Roman" w:eastAsia="Times New Roman" w:hAnsi="Times New Roman"/>
+          <w:sz w:val="26"/>
+          <w:szCs w:val="26"/>
+          <w:lang w:val="vi-VN" w:eastAsia="vi-VN"/>
+        </w:rPr>
+      </w:pPr>
+      <w:r>
+        <w:rPr>
+          <w:rFonts w:ascii="Times New Roman" w:eastAsia="Times New Roman" w:hAnsi="Times New Roman"/>
+          <w:color w:val="000000"/>
+          <w:sz w:val="26"/>
+          <w:szCs w:val="26"/>
+          <w:lang w:val="vi-VN" w:eastAsia="vi-VN"/>
+        </w:rPr>
+        <w:t>...................................................................................................</w:t>
+      </w:r>
+      <w:r>
+        <w:rPr>
+          <w:rFonts w:ascii="Times New Roman" w:eastAsia="Times New Roman" w:hAnsi="Times New Roman"/>
+          <w:color w:val="000000"/>
+          <w:sz w:val="26"/>
+          <w:szCs w:val="26"/>
+          <w:lang w:val="vi-VN" w:eastAsia="vi-VN"/>
+        </w:rPr>
+        <w:t>.............................................</w:t>
+      </w:r>
+    </w:p>
+    <w:p>
+      <w:pPr>
+        <w:spacing w:before="100" w:beforeAutospacing="1" w:after="100" w:afterAutospacing="1" w:line="240" w:lineRule="auto"/>
+        <w:jc w:val="both"/>
+        <w:rPr>
+          <w:rFonts w:ascii="Times New Roman" w:eastAsia="Times New Roman" w:hAnsi="Times New Roman"/>
+          <w:sz w:val="26"/>
+          <w:szCs w:val="26"/>
+          <w:lang w:val="vi-VN" w:eastAsia="vi-VN"/>
+        </w:rPr>
+      </w:pPr>
+      <w:r>
+        <w:rPr>
+          <w:rFonts w:ascii="Times New Roman" w:eastAsia="Times New Roman" w:hAnsi="Times New Roman"/>
+          <w:b/>
+          <w:bCs/>
+          <w:color w:val="000000"/>
+          <w:sz w:val="26"/>
+          <w:szCs w:val="26"/>
+          <w:lang w:val="vi-VN" w:eastAsia="vi-VN"/>
+        </w:rPr>
+        <w:t xml:space="preserve">Điều 2: </w:t>
+      </w:r>
+      <w:r>
+        <w:rPr>
+          <w:rFonts w:ascii="Times New Roman" w:eastAsia="Times New Roman" w:hAnsi="Times New Roman"/>
+          <w:color w:val="000000"/>
+          <w:sz w:val="26"/>
+          <w:szCs w:val="26"/>
+          <w:lang w:val="vi-VN" w:eastAsia="vi-VN"/>
+        </w:rPr>
+        <w:t>Tổ chức, cá nhân nước ngoài có trách nhiệm thực hiện đầy đủ những quy định của Bộ luật Lao động và các thỏa thuận cụ thể với Tổ chức cung ứng lao động về những vấn đề chủ yếu dưới đây:</w:t>
+      </w:r>
+    </w:p>
+    <w:p>
+      <w:pPr>
+        <w:spacing w:before="100" w:beforeAutospacing="1" w:after="100" w:afterAutospacing="1" w:line="240" w:lineRule="auto"/>
+        <w:jc w:val="both"/>
+        <w:rPr>
+          <w:rFonts w:ascii="Times New Roman" w:eastAsia="Times New Roman" w:hAnsi="Times New Roman"/>
+          <w:sz w:val="26"/>
+          <w:szCs w:val="26"/>
+          <w:lang w:eastAsia="vi-VN"/>
+        </w:rPr>
+      </w:pPr>
+      <w:r>
+        <w:rPr>
+          <w:rFonts w:ascii="Times New Roman" w:eastAsia="Times New Roman" w:hAnsi="Times New Roman"/>
+          <w:color w:val="000000"/>
+          <w:sz w:val="26"/>
+          <w:szCs w:val="26"/>
+          <w:lang w:val="vi-VN" w:eastAsia="vi-VN"/>
+        </w:rPr>
+        <w:t>- Tiền lương (tiền công) của từng người lao động (USD):...............</w:t>
+      </w:r>
+      <w:r>
+        <w:rPr>
+          <w:rFonts w:ascii="Times New Roman" w:eastAsia="Times New Roman" w:hAnsi="Times New Roman"/>
+          <w:color w:val="000000"/>
+          <w:sz w:val="26"/>
+          <w:szCs w:val="26"/>
+          <w:lang w:val="vi-VN" w:eastAsia="vi-VN"/>
+        </w:rPr>
+        <w:t>...........................</w:t>
+      </w:r>
+      <w:r>
+        <w:rPr>
+          <w:rFonts w:ascii="Times New Roman" w:eastAsia="Times New Roman" w:hAnsi="Times New Roman"/>
+          <w:color w:val="000000"/>
+          <w:sz w:val="26"/>
+          <w:szCs w:val="26"/>
+          <w:lang w:eastAsia="vi-VN"/>
+        </w:rPr>
+        <w:t>..........</w:t>
+      </w:r>
+    </w:p>
+    <w:p>
+      <w:pPr>
+        <w:spacing w:before="100" w:beforeAutospacing="1" w:after="100" w:afterAutospacing="1" w:line="240" w:lineRule="auto"/>
+        <w:jc w:val="both"/>
+        <w:rPr>
+          <w:rFonts w:ascii="Times New Roman" w:eastAsia="Times New Roman" w:hAnsi="Times New Roman"/>
+          <w:sz w:val="26"/>
+          <w:szCs w:val="26"/>
+          <w:lang w:eastAsia="vi-VN"/>
+        </w:rPr>
+      </w:pPr>
+      <w:r>
+        <w:rPr>
+          <w:rFonts w:ascii="Times New Roman" w:eastAsia="Times New Roman" w:hAnsi="Times New Roman"/>
+          <w:color w:val="000000"/>
+          <w:sz w:val="26"/>
+          <w:szCs w:val="26"/>
+          <w:lang w:val="vi-VN" w:eastAsia="vi-VN"/>
+        </w:rPr>
+        <w:t>....................................................................................................</w:t>
+      </w:r>
+      <w:r>
+        <w:rPr>
+          <w:rFonts w:ascii="Times New Roman" w:eastAsia="Times New Roman" w:hAnsi="Times New Roman"/>
+          <w:color w:val="000000"/>
+          <w:sz w:val="26"/>
+          <w:szCs w:val="26"/>
+          <w:lang w:val="vi-VN" w:eastAsia="vi-VN"/>
+        </w:rPr>
+        <w:t>............................................</w:t>
+      </w:r>
+    </w:p>
+    <w:p>
+      <w:pPr>
+        <w:spacing w:before="100" w:beforeAutospacing="1" w:after="100" w:afterAutospacing="1" w:line="240" w:lineRule="auto"/>
+        <w:jc w:val="both"/>
+        <w:rPr>
+          <w:rFonts w:ascii="Times New Roman" w:eastAsia="Times New Roman" w:hAnsi="Times New Roman"/>
+          <w:sz w:val="26"/>
+          <w:szCs w:val="26"/>
+          <w:lang w:val="vi-VN" w:eastAsia="vi-VN"/>
+        </w:rPr>
+      </w:pPr>
+      <w:r>
+        <w:rPr>
+          <w:rFonts w:ascii="Times New Roman" w:eastAsia="Times New Roman" w:hAnsi="Times New Roman"/>
+          <w:color w:val="000000"/>
+          <w:sz w:val="26"/>
+          <w:szCs w:val="26"/>
+          <w:lang w:val="vi-VN" w:eastAsia="vi-VN"/>
+        </w:rPr>
+        <w:t>...................................................................................................</w:t>
+      </w:r>
+      <w:r>
+        <w:rPr>
+          <w:rFonts w:ascii="Times New Roman" w:eastAsia="Times New Roman" w:hAnsi="Times New Roman"/>
+          <w:color w:val="000000"/>
+          <w:sz w:val="26"/>
+          <w:szCs w:val="26"/>
+          <w:lang w:val="vi-VN" w:eastAsia="vi-VN"/>
+        </w:rPr>
+        <w:t>.............................................</w:t>
+      </w:r>
+    </w:p>
+    <w:p>
+      <w:pPr>
+        <w:spacing w:before="100" w:beforeAutospacing="1" w:after="100" w:afterAutospacing="1" w:line="240" w:lineRule="auto"/>
+        <w:jc w:val="both"/>
+        <w:rPr>
+          <w:rFonts w:ascii="Times New Roman" w:eastAsia="Times New Roman" w:hAnsi="Times New Roman"/>
+          <w:sz w:val="26"/>
+          <w:szCs w:val="26"/>
+          <w:lang w:val="vi-VN" w:eastAsia="vi-VN"/>
+        </w:rPr>
+      </w:pPr>
+      <w:r>
+        <w:rPr>
+          <w:rFonts w:ascii="Times New Roman" w:eastAsia="Times New Roman" w:hAnsi="Times New Roman"/>
+          <w:color w:val="000000"/>
+          <w:sz w:val="26"/>
+          <w:szCs w:val="26"/>
+          <w:lang w:val="vi-VN" w:eastAsia="vi-VN"/>
+        </w:rPr>
+        <w:t>....................................................................................................</w:t>
+      </w:r>
+      <w:r>
+        <w:rPr>
+          <w:rFonts w:ascii="Times New Roman" w:eastAsia="Times New Roman" w:hAnsi="Times New Roman"/>
+          <w:color w:val="000000"/>
+          <w:sz w:val="26"/>
+          <w:szCs w:val="26"/>
+          <w:lang w:val="vi-VN" w:eastAsia="vi-VN"/>
+        </w:rPr>
+        <w:t>............................................</w:t>
+      </w:r>
+    </w:p>
+    <w:p>
+      <w:pPr>
+        <w:spacing w:before="100" w:beforeAutospacing="1" w:after="100" w:afterAutospacing="1" w:line="240" w:lineRule="auto"/>
+        <w:jc w:val="both"/>
+        <w:rPr>
+          <w:rFonts w:ascii="Times New Roman" w:eastAsia="Times New Roman" w:hAnsi="Times New Roman"/>
+          <w:sz w:val="26"/>
+          <w:szCs w:val="26"/>
+          <w:lang w:val="vi-VN" w:eastAsia="vi-VN"/>
+        </w:rPr>
+      </w:pPr>
+      <w:r>
+        <w:rPr>
+          <w:rFonts w:ascii="Times New Roman" w:eastAsia="Times New Roman" w:hAnsi="Times New Roman"/>
+          <w:color w:val="000000"/>
+          <w:sz w:val="26"/>
+          <w:szCs w:val="26"/>
+          <w:lang w:val="vi-VN" w:eastAsia="vi-VN"/>
+        </w:rPr>
+        <w:t>- An toàn lao động và vệ sinh lao động:</w:t>
+      </w:r>
+    </w:p>
+    <w:p>
+      <w:pPr>
+        <w:spacing w:before="100" w:beforeAutospacing="1" w:after="100" w:afterAutospacing="1" w:line="240" w:lineRule="auto"/>
+        <w:jc w:val="both"/>
+        <w:rPr>
+          <w:rFonts w:ascii="Times New Roman" w:eastAsia="Times New Roman" w:hAnsi="Times New Roman"/>
+          <w:sz w:val="26"/>
+          <w:szCs w:val="26"/>
+          <w:lang w:val="vi-VN" w:eastAsia="vi-VN"/>
+        </w:rPr>
+      </w:pPr>
+      <w:r>
+        <w:rPr>
+          <w:rFonts w:ascii="Times New Roman" w:eastAsia="Times New Roman" w:hAnsi="Times New Roman"/>
+          <w:color w:val="000000"/>
+          <w:sz w:val="26"/>
+          <w:szCs w:val="26"/>
+          <w:lang w:val="vi-VN" w:eastAsia="vi-VN"/>
+        </w:rPr>
+        <w:t>...................................................................................................</w:t>
+      </w:r>
+      <w:r>
+        <w:rPr>
+          <w:rFonts w:ascii="Times New Roman" w:eastAsia="Times New Roman" w:hAnsi="Times New Roman"/>
+          <w:color w:val="000000"/>
+          <w:sz w:val="26"/>
+          <w:szCs w:val="26"/>
+          <w:lang w:val="vi-VN" w:eastAsia="vi-VN"/>
+        </w:rPr>
+        <w:t>.............................................</w:t>
+      </w:r>
+    </w:p>
+    <w:p>
+      <w:pPr>
+        <w:spacing w:before="100" w:beforeAutospacing="1" w:after="100" w:afterAutospacing="1" w:line="240" w:lineRule="auto"/>
+        <w:jc w:val="both"/>
+        <w:rPr>
+          <w:rFonts w:ascii="Times New Roman" w:eastAsia="Times New Roman" w:hAnsi="Times New Roman"/>
+          <w:sz w:val="26"/>
+          <w:szCs w:val="26"/>
+          <w:lang w:val="vi-VN" w:eastAsia="vi-VN"/>
+        </w:rPr>
+      </w:pPr>
+      <w:r>
+        <w:rPr>
+          <w:rFonts w:ascii="Times New Roman" w:eastAsia="Times New Roman" w:hAnsi="Times New Roman"/>
+          <w:color w:val="000000"/>
+          <w:sz w:val="26"/>
+          <w:szCs w:val="26"/>
+          <w:lang w:val="vi-VN" w:eastAsia="vi-VN"/>
+        </w:rPr>
+        <w:t>....................................................................................................</w:t>
+      </w:r>
+      <w:r>
+        <w:rPr>
+          <w:rFonts w:ascii="Times New Roman" w:eastAsia="Times New Roman" w:hAnsi="Times New Roman"/>
+          <w:color w:val="000000"/>
+          <w:sz w:val="26"/>
+          <w:szCs w:val="26"/>
+          <w:lang w:val="vi-VN" w:eastAsia="vi-VN"/>
+        </w:rPr>
+        <w:t>............................................</w:t>
+      </w:r>
+    </w:p>
+    <w:p>
+      <w:pPr>
+        <w:spacing w:before="100" w:beforeAutospacing="1" w:after="100" w:afterAutospacing="1" w:line="240" w:lineRule="auto"/>
+        <w:jc w:val="both"/>
+        <w:rPr>
+          <w:rFonts w:ascii="Times New Roman" w:eastAsia="Times New Roman" w:hAnsi="Times New Roman"/>
+          <w:sz w:val="26"/>
+          <w:szCs w:val="26"/>
+          <w:lang w:val="vi-VN" w:eastAsia="vi-VN"/>
+        </w:rPr>
+      </w:pPr>
+      <w:r>
+        <w:rPr>
+          <w:rFonts w:ascii="Times New Roman" w:eastAsia="Times New Roman" w:hAnsi="Times New Roman"/>
+          <w:color w:val="000000"/>
+          <w:sz w:val="26"/>
+          <w:szCs w:val="26"/>
+          <w:lang w:val="vi-VN" w:eastAsia="vi-VN"/>
+        </w:rPr>
+        <w:t>....................................................................................................</w:t>
+      </w:r>
+      <w:r>
+        <w:rPr>
+          <w:rFonts w:ascii="Times New Roman" w:eastAsia="Times New Roman" w:hAnsi="Times New Roman"/>
+          <w:color w:val="000000"/>
+          <w:sz w:val="26"/>
+          <w:szCs w:val="26"/>
+          <w:lang w:val="vi-VN" w:eastAsia="vi-VN"/>
+        </w:rPr>
+        <w:t>............................................</w:t>
+      </w:r>
+    </w:p>
+    <w:p>
+      <w:pPr>
+        <w:spacing w:before="100" w:beforeAutospacing="1" w:after="100" w:afterAutospacing="1" w:line="240" w:lineRule="auto"/>
+        <w:jc w:val="both"/>
+        <w:rPr>
+          <w:rFonts w:ascii="Times New Roman" w:eastAsia="Times New Roman" w:hAnsi="Times New Roman"/>
+          <w:sz w:val="26"/>
+          <w:szCs w:val="26"/>
+          <w:lang w:val="vi-VN" w:eastAsia="vi-VN"/>
+        </w:rPr>
+      </w:pPr>
+      <w:r>
+        <w:rPr>
+          <w:rFonts w:ascii="Times New Roman" w:eastAsia="Times New Roman" w:hAnsi="Times New Roman"/>
+          <w:color w:val="000000"/>
+          <w:sz w:val="26"/>
+          <w:szCs w:val="26"/>
+          <w:lang w:val="vi-VN" w:eastAsia="vi-VN"/>
+        </w:rPr>
         <w:lastRenderedPageBreak/>
-        <w:t xml:space="preserve">Điều 1: </w:t>
-      </w:r>
-      <w:r>
-        <w:rPr>
-          <w:rFonts w:ascii="Times New Roman" w:eastAsia="Times New Roman" w:hAnsi="Times New Roman"/>
-          <w:color w:val="000000"/>
-          <w:sz w:val="26"/>
-          <w:szCs w:val="26"/>
-          <w:lang w:val="vi-VN" w:eastAsia="vi-VN"/>
-        </w:rPr>
-        <w:t>Căn cứ nhu cầu sử dụng lao động của</w:t>
-      </w:r>
-      <w:r>
-        <w:rPr>
-          <w:rFonts w:ascii="Times New Roman" w:eastAsia="Times New Roman" w:hAnsi="Times New Roman"/>
-          <w:color w:val="000000"/>
-          <w:sz w:val="26"/>
-          <w:szCs w:val="26"/>
-          <w:lang w:eastAsia="vi-VN"/>
-        </w:rPr>
-        <w:t xml:space="preserve"> Bên B</w:t>
-      </w:r>
-      <w:r>
-        <w:rPr>
-          <w:rFonts w:ascii="Times New Roman" w:eastAsia="Times New Roman" w:hAnsi="Times New Roman"/>
-          <w:color w:val="000000"/>
-          <w:sz w:val="26"/>
-          <w:szCs w:val="26"/>
-          <w:lang w:val="vi-VN" w:eastAsia="vi-VN"/>
-        </w:rPr>
-        <w:t>, tổ chức cung ứng lao động có trách nhiệm cung ứng cho tổ chức, cá nhân có nhu cầu theo số lượng và yêu cầu sau:</w:t>
-      </w:r>
-    </w:p>
-    <w:p>
-      <w:pPr>
-        <w:spacing w:before="100" w:beforeAutospacing="1" w:after="100" w:afterAutospacing="1" w:line="240" w:lineRule="auto"/>
-        <w:jc w:val="both"/>
-        <w:rPr>
-          <w:rFonts w:ascii="Times New Roman" w:eastAsia="Times New Roman" w:hAnsi="Times New Roman"/>
-          <w:sz w:val="26"/>
-          <w:szCs w:val="26"/>
-          <w:lang w:eastAsia="vi-VN"/>
-        </w:rPr>
-      </w:pPr>
-      <w:r>
-        <w:rPr>
-          <w:rFonts w:ascii="Times New Roman" w:eastAsia="Times New Roman" w:hAnsi="Times New Roman"/>
-          <w:color w:val="000000"/>
-          <w:sz w:val="26"/>
-          <w:szCs w:val="26"/>
-          <w:lang w:val="vi-VN" w:eastAsia="vi-VN"/>
-        </w:rPr>
-        <w:t>1.................................................................................................</w:t>
-      </w:r>
-      <w:r>
-        <w:rPr>
-          <w:rFonts w:ascii="Times New Roman" w:eastAsia="Times New Roman" w:hAnsi="Times New Roman"/>
-          <w:color w:val="000000"/>
-          <w:sz w:val="26"/>
-          <w:szCs w:val="26"/>
-          <w:lang w:eastAsia="vi-VN"/>
-        </w:rPr>
-        <w:t>....................................</w:t>
-      </w:r>
-      <w:r>
-        <w:rPr>
-          <w:rFonts w:ascii="Times New Roman" w:eastAsia="Times New Roman" w:hAnsi="Times New Roman"/>
-          <w:color w:val="000000"/>
-          <w:sz w:val="26"/>
-          <w:szCs w:val="26"/>
-          <w:lang w:val="vi-VN" w:eastAsia="vi-VN"/>
-        </w:rPr>
-        <w:t>.........</w:t>
-      </w:r>
-    </w:p>
-    <w:p>
-      <w:pPr>
-        <w:spacing w:before="100" w:beforeAutospacing="1" w:after="100" w:afterAutospacing="1" w:line="240" w:lineRule="auto"/>
-        <w:jc w:val="both"/>
-        <w:rPr>
-          <w:rFonts w:ascii="Times New Roman" w:eastAsia="Times New Roman" w:hAnsi="Times New Roman"/>
-          <w:sz w:val="26"/>
-          <w:szCs w:val="26"/>
-          <w:lang w:eastAsia="vi-VN"/>
-        </w:rPr>
-      </w:pPr>
-      <w:r>
-        <w:rPr>
-          <w:rFonts w:ascii="Times New Roman" w:eastAsia="Times New Roman" w:hAnsi="Times New Roman"/>
-          <w:color w:val="000000"/>
-          <w:sz w:val="26"/>
-          <w:szCs w:val="26"/>
-          <w:lang w:val="vi-VN" w:eastAsia="vi-VN"/>
-        </w:rPr>
-        <w:t>..................................................................................................</w:t>
-      </w:r>
-      <w:r>
-        <w:rPr>
-          <w:rFonts w:ascii="Times New Roman" w:eastAsia="Times New Roman" w:hAnsi="Times New Roman"/>
-          <w:color w:val="000000"/>
-          <w:sz w:val="26"/>
-          <w:szCs w:val="26"/>
-          <w:lang w:val="vi-VN" w:eastAsia="vi-VN"/>
-        </w:rPr>
-        <w:t>..............................................</w:t>
-      </w:r>
-    </w:p>
-    <w:p>
-      <w:pPr>
-        <w:spacing w:before="100" w:beforeAutospacing="1" w:after="100" w:afterAutospacing="1" w:line="240" w:lineRule="auto"/>
-        <w:jc w:val="both"/>
-        <w:rPr>
-          <w:rFonts w:ascii="Times New Roman" w:eastAsia="Times New Roman" w:hAnsi="Times New Roman"/>
-          <w:sz w:val="26"/>
-          <w:szCs w:val="26"/>
-          <w:lang w:eastAsia="vi-VN"/>
-        </w:rPr>
-      </w:pPr>
-      <w:r>
-        <w:rPr>
-          <w:rFonts w:ascii="Times New Roman" w:eastAsia="Times New Roman" w:hAnsi="Times New Roman"/>
-          <w:color w:val="000000"/>
-          <w:sz w:val="26"/>
-          <w:szCs w:val="26"/>
-          <w:lang w:val="vi-VN" w:eastAsia="vi-VN"/>
-        </w:rPr>
-        <w:t>.................................................................................................</w:t>
-      </w:r>
-      <w:r>
-        <w:rPr>
-          <w:rFonts w:ascii="Times New Roman" w:eastAsia="Times New Roman" w:hAnsi="Times New Roman"/>
-          <w:color w:val="000000"/>
-          <w:sz w:val="26"/>
-          <w:szCs w:val="26"/>
-          <w:lang w:val="vi-VN" w:eastAsia="vi-VN"/>
-        </w:rPr>
-        <w:t>...............................................</w:t>
-      </w:r>
-    </w:p>
-    <w:p>
-      <w:pPr>
-        <w:spacing w:before="100" w:beforeAutospacing="1" w:after="100" w:afterAutospacing="1" w:line="240" w:lineRule="auto"/>
-        <w:jc w:val="both"/>
-        <w:rPr>
-          <w:rFonts w:ascii="Times New Roman" w:eastAsia="Times New Roman" w:hAnsi="Times New Roman"/>
-          <w:sz w:val="26"/>
-          <w:szCs w:val="26"/>
-          <w:lang w:eastAsia="vi-VN"/>
-        </w:rPr>
-      </w:pPr>
-      <w:r>
-        <w:rPr>
-          <w:rFonts w:ascii="Times New Roman" w:eastAsia="Times New Roman" w:hAnsi="Times New Roman"/>
-          <w:color w:val="000000"/>
-          <w:sz w:val="26"/>
-          <w:szCs w:val="26"/>
-          <w:lang w:val="vi-VN" w:eastAsia="vi-VN"/>
-        </w:rPr>
-        <w:t>2.................................................................................................</w:t>
-      </w:r>
-      <w:r>
-        <w:rPr>
-          <w:rFonts w:ascii="Times New Roman" w:eastAsia="Times New Roman" w:hAnsi="Times New Roman"/>
-          <w:color w:val="000000"/>
-          <w:sz w:val="26"/>
-          <w:szCs w:val="26"/>
-          <w:lang w:val="vi-VN" w:eastAsia="vi-VN"/>
-        </w:rPr>
-        <w:t>.............................................</w:t>
-      </w:r>
-    </w:p>
-    <w:p>
-      <w:pPr>
-        <w:spacing w:before="100" w:beforeAutospacing="1" w:after="100" w:afterAutospacing="1" w:line="240" w:lineRule="auto"/>
-        <w:jc w:val="both"/>
-        <w:rPr>
-          <w:rFonts w:ascii="Times New Roman" w:eastAsia="Times New Roman" w:hAnsi="Times New Roman"/>
-          <w:sz w:val="26"/>
-          <w:szCs w:val="26"/>
-          <w:lang w:val="vi-VN" w:eastAsia="vi-VN"/>
-        </w:rPr>
-      </w:pPr>
-      <w:r>
-        <w:rPr>
-          <w:rFonts w:ascii="Times New Roman" w:eastAsia="Times New Roman" w:hAnsi="Times New Roman"/>
-          <w:color w:val="000000"/>
-          <w:sz w:val="26"/>
-          <w:szCs w:val="26"/>
-          <w:lang w:val="vi-VN" w:eastAsia="vi-VN"/>
-        </w:rPr>
-        <w:t>..................................................................................................</w:t>
-      </w:r>
-      <w:r>
-        <w:rPr>
-          <w:rFonts w:ascii="Times New Roman" w:eastAsia="Times New Roman" w:hAnsi="Times New Roman"/>
-          <w:color w:val="000000"/>
-          <w:sz w:val="26"/>
-          <w:szCs w:val="26"/>
-          <w:lang w:val="vi-VN" w:eastAsia="vi-VN"/>
-        </w:rPr>
-        <w:t>..............................................</w:t>
-      </w:r>
-    </w:p>
-    <w:p>
-      <w:pPr>
-        <w:spacing w:before="100" w:beforeAutospacing="1" w:after="100" w:afterAutospacing="1" w:line="240" w:lineRule="auto"/>
-        <w:jc w:val="both"/>
-        <w:rPr>
-          <w:rFonts w:ascii="Times New Roman" w:eastAsia="Times New Roman" w:hAnsi="Times New Roman"/>
-          <w:sz w:val="26"/>
-          <w:szCs w:val="26"/>
-          <w:lang w:val="vi-VN" w:eastAsia="vi-VN"/>
-        </w:rPr>
-      </w:pPr>
-      <w:r>
-        <w:rPr>
-          <w:rFonts w:ascii="Times New Roman" w:eastAsia="Times New Roman" w:hAnsi="Times New Roman"/>
-          <w:color w:val="000000"/>
-          <w:sz w:val="26"/>
-          <w:szCs w:val="26"/>
-          <w:lang w:val="vi-VN" w:eastAsia="vi-VN"/>
-        </w:rPr>
-        <w:t>...................................................................................................</w:t>
-      </w:r>
-      <w:r>
-        <w:rPr>
-          <w:rFonts w:ascii="Times New Roman" w:eastAsia="Times New Roman" w:hAnsi="Times New Roman"/>
-          <w:color w:val="000000"/>
-          <w:sz w:val="26"/>
-          <w:szCs w:val="26"/>
-          <w:lang w:val="vi-VN" w:eastAsia="vi-VN"/>
-        </w:rPr>
-        <w:t>.............................................</w:t>
-      </w:r>
-    </w:p>
-    <w:p>
-      <w:pPr>
-        <w:spacing w:before="100" w:beforeAutospacing="1" w:after="100" w:afterAutospacing="1" w:line="240" w:lineRule="auto"/>
-        <w:jc w:val="both"/>
-        <w:rPr>
-          <w:rFonts w:ascii="Times New Roman" w:eastAsia="Times New Roman" w:hAnsi="Times New Roman"/>
-          <w:sz w:val="26"/>
-          <w:szCs w:val="26"/>
-          <w:lang w:eastAsia="vi-VN"/>
-        </w:rPr>
-      </w:pPr>
-      <w:r>
-        <w:rPr>
-          <w:rFonts w:ascii="Times New Roman" w:eastAsia="Times New Roman" w:hAnsi="Times New Roman"/>
-          <w:color w:val="000000"/>
-          <w:sz w:val="26"/>
-          <w:szCs w:val="26"/>
-          <w:lang w:val="vi-VN" w:eastAsia="vi-VN"/>
-        </w:rPr>
-        <w:t>3..................................................................................................</w:t>
+        <w:t>- Thời giờ làm việc và thời giờ nghỉ ngơi:</w:t>
+      </w:r>
+    </w:p>
+    <w:p>
+      <w:pPr>
+        <w:spacing w:before="100" w:beforeAutospacing="1" w:after="100" w:afterAutospacing="1" w:line="240" w:lineRule="auto"/>
+        <w:jc w:val="both"/>
+        <w:rPr>
+          <w:rFonts w:ascii="Times New Roman" w:eastAsia="Times New Roman" w:hAnsi="Times New Roman"/>
+          <w:sz w:val="26"/>
+          <w:szCs w:val="26"/>
+          <w:lang w:val="vi-VN" w:eastAsia="vi-VN"/>
+        </w:rPr>
+      </w:pPr>
+      <w:r>
+        <w:rPr>
+          <w:rFonts w:ascii="Times New Roman" w:eastAsia="Times New Roman" w:hAnsi="Times New Roman"/>
+          <w:color w:val="000000"/>
+          <w:sz w:val="26"/>
+          <w:szCs w:val="26"/>
+          <w:lang w:val="vi-VN" w:eastAsia="vi-VN"/>
+        </w:rPr>
+        <w:t>....................................................................................................</w:t>
       </w:r>
       <w:r>
         <w:rPr>
@@ -1198,913 +1635,571 @@
           <w:szCs w:val="26"/>
           <w:lang w:val="vi-VN" w:eastAsia="vi-VN"/>
         </w:rPr>
-        <w:t>...................................................................................................</w:t>
-      </w:r>
-      <w:r>
-        <w:rPr>
-          <w:rFonts w:ascii="Times New Roman" w:eastAsia="Times New Roman" w:hAnsi="Times New Roman"/>
-          <w:color w:val="000000"/>
-          <w:sz w:val="26"/>
-          <w:szCs w:val="26"/>
-          <w:lang w:val="vi-VN" w:eastAsia="vi-VN"/>
-        </w:rPr>
-        <w:t>.............................................</w:t>
-      </w:r>
-    </w:p>
-    <w:p>
-      <w:pPr>
-        <w:spacing w:before="100" w:beforeAutospacing="1" w:after="100" w:afterAutospacing="1" w:line="240" w:lineRule="auto"/>
-        <w:jc w:val="both"/>
-        <w:rPr>
-          <w:rFonts w:ascii="Times New Roman" w:eastAsia="Times New Roman" w:hAnsi="Times New Roman"/>
-          <w:sz w:val="26"/>
-          <w:szCs w:val="26"/>
-          <w:lang w:val="vi-VN" w:eastAsia="vi-VN"/>
-        </w:rPr>
-      </w:pPr>
-      <w:r>
-        <w:rPr>
-          <w:rFonts w:ascii="Times New Roman" w:eastAsia="Times New Roman" w:hAnsi="Times New Roman"/>
-          <w:color w:val="000000"/>
-          <w:sz w:val="26"/>
-          <w:szCs w:val="26"/>
-          <w:lang w:val="vi-VN" w:eastAsia="vi-VN"/>
-        </w:rPr>
-        <w:t>...................................................................................................</w:t>
-      </w:r>
-      <w:r>
-        <w:rPr>
-          <w:rFonts w:ascii="Times New Roman" w:eastAsia="Times New Roman" w:hAnsi="Times New Roman"/>
-          <w:color w:val="000000"/>
-          <w:sz w:val="26"/>
-          <w:szCs w:val="26"/>
-          <w:lang w:val="vi-VN" w:eastAsia="vi-VN"/>
-        </w:rPr>
-        <w:t>.............................................</w:t>
-      </w:r>
-    </w:p>
-    <w:p>
-      <w:pPr>
-        <w:spacing w:before="100" w:beforeAutospacing="1" w:after="100" w:afterAutospacing="1" w:line="240" w:lineRule="auto"/>
-        <w:jc w:val="both"/>
-        <w:rPr>
-          <w:rFonts w:ascii="Times New Roman" w:eastAsia="Times New Roman" w:hAnsi="Times New Roman"/>
-          <w:sz w:val="26"/>
-          <w:szCs w:val="26"/>
-          <w:lang w:val="vi-VN" w:eastAsia="vi-VN"/>
-        </w:rPr>
-      </w:pPr>
-      <w:r>
-        <w:rPr>
-          <w:rFonts w:ascii="Times New Roman" w:eastAsia="Times New Roman" w:hAnsi="Times New Roman"/>
-          <w:b/>
-          <w:bCs/>
-          <w:color w:val="000000"/>
-          <w:sz w:val="26"/>
-          <w:szCs w:val="26"/>
-          <w:lang w:val="vi-VN" w:eastAsia="vi-VN"/>
-        </w:rPr>
-        <w:t xml:space="preserve">Điều 2: </w:t>
-      </w:r>
-      <w:r>
-        <w:rPr>
-          <w:rFonts w:ascii="Times New Roman" w:eastAsia="Times New Roman" w:hAnsi="Times New Roman"/>
-          <w:color w:val="000000"/>
-          <w:sz w:val="26"/>
-          <w:szCs w:val="26"/>
-          <w:lang w:val="vi-VN" w:eastAsia="vi-VN"/>
-        </w:rPr>
-        <w:t>Tổ chức, cá nhân nước ngoài có trách nhiệm thực hiện đầy đủ những quy định của Bộ luật Lao động và các thỏa thuận cụ thể với Tổ chức cung ứng lao động về những vấn đề chủ yếu dưới đây:</w:t>
-      </w:r>
-    </w:p>
-    <w:p>
-      <w:pPr>
-        <w:spacing w:before="100" w:beforeAutospacing="1" w:after="100" w:afterAutospacing="1" w:line="240" w:lineRule="auto"/>
-        <w:jc w:val="both"/>
-        <w:rPr>
-          <w:rFonts w:ascii="Times New Roman" w:eastAsia="Times New Roman" w:hAnsi="Times New Roman"/>
-          <w:sz w:val="26"/>
-          <w:szCs w:val="26"/>
-          <w:lang w:eastAsia="vi-VN"/>
-        </w:rPr>
-      </w:pPr>
-      <w:r>
-        <w:rPr>
-          <w:rFonts w:ascii="Times New Roman" w:eastAsia="Times New Roman" w:hAnsi="Times New Roman"/>
-          <w:color w:val="000000"/>
-          <w:sz w:val="26"/>
-          <w:szCs w:val="26"/>
-          <w:lang w:val="vi-VN" w:eastAsia="vi-VN"/>
-        </w:rPr>
-        <w:t>- Tiền lương (tiền công) của từng người lao động (USD):...............</w:t>
-      </w:r>
-      <w:r>
-        <w:rPr>
-          <w:rFonts w:ascii="Times New Roman" w:eastAsia="Times New Roman" w:hAnsi="Times New Roman"/>
-          <w:color w:val="000000"/>
-          <w:sz w:val="26"/>
-          <w:szCs w:val="26"/>
-          <w:lang w:val="vi-VN" w:eastAsia="vi-VN"/>
-        </w:rPr>
-        <w:t>...........................</w:t>
-      </w:r>
-      <w:r>
-        <w:rPr>
-          <w:rFonts w:ascii="Times New Roman" w:eastAsia="Times New Roman" w:hAnsi="Times New Roman"/>
-          <w:color w:val="000000"/>
-          <w:sz w:val="26"/>
-          <w:szCs w:val="26"/>
-          <w:lang w:eastAsia="vi-VN"/>
-        </w:rPr>
-        <w:t>..........</w:t>
-      </w:r>
-    </w:p>
-    <w:p>
-      <w:pPr>
-        <w:spacing w:before="100" w:beforeAutospacing="1" w:after="100" w:afterAutospacing="1" w:line="240" w:lineRule="auto"/>
-        <w:jc w:val="both"/>
-        <w:rPr>
-          <w:rFonts w:ascii="Times New Roman" w:eastAsia="Times New Roman" w:hAnsi="Times New Roman"/>
-          <w:sz w:val="26"/>
-          <w:szCs w:val="26"/>
-          <w:lang w:eastAsia="vi-VN"/>
-        </w:rPr>
-      </w:pPr>
-      <w:r>
-        <w:rPr>
-          <w:rFonts w:ascii="Times New Roman" w:eastAsia="Times New Roman" w:hAnsi="Times New Roman"/>
-          <w:color w:val="000000"/>
-          <w:sz w:val="26"/>
-          <w:szCs w:val="26"/>
-          <w:lang w:val="vi-VN" w:eastAsia="vi-VN"/>
-        </w:rPr>
-        <w:t>....................................................................................................</w:t>
-      </w:r>
-      <w:r>
-        <w:rPr>
-          <w:rFonts w:ascii="Times New Roman" w:eastAsia="Times New Roman" w:hAnsi="Times New Roman"/>
-          <w:color w:val="000000"/>
-          <w:sz w:val="26"/>
-          <w:szCs w:val="26"/>
-          <w:lang w:val="vi-VN" w:eastAsia="vi-VN"/>
-        </w:rPr>
-        <w:t>............................................</w:t>
-      </w:r>
-    </w:p>
-    <w:p>
-      <w:pPr>
-        <w:spacing w:before="100" w:beforeAutospacing="1" w:after="100" w:afterAutospacing="1" w:line="240" w:lineRule="auto"/>
-        <w:jc w:val="both"/>
-        <w:rPr>
-          <w:rFonts w:ascii="Times New Roman" w:eastAsia="Times New Roman" w:hAnsi="Times New Roman"/>
-          <w:sz w:val="26"/>
-          <w:szCs w:val="26"/>
-          <w:lang w:val="vi-VN" w:eastAsia="vi-VN"/>
-        </w:rPr>
-      </w:pPr>
-      <w:r>
-        <w:rPr>
-          <w:rFonts w:ascii="Times New Roman" w:eastAsia="Times New Roman" w:hAnsi="Times New Roman"/>
-          <w:color w:val="000000"/>
-          <w:sz w:val="26"/>
-          <w:szCs w:val="26"/>
-          <w:lang w:val="vi-VN" w:eastAsia="vi-VN"/>
-        </w:rPr>
-        <w:t>...................................................................................................</w:t>
-      </w:r>
-      <w:r>
-        <w:rPr>
-          <w:rFonts w:ascii="Times New Roman" w:eastAsia="Times New Roman" w:hAnsi="Times New Roman"/>
-          <w:color w:val="000000"/>
-          <w:sz w:val="26"/>
-          <w:szCs w:val="26"/>
-          <w:lang w:val="vi-VN" w:eastAsia="vi-VN"/>
-        </w:rPr>
-        <w:t>.............................................</w:t>
-      </w:r>
-    </w:p>
-    <w:p>
-      <w:pPr>
-        <w:spacing w:before="100" w:beforeAutospacing="1" w:after="100" w:afterAutospacing="1" w:line="240" w:lineRule="auto"/>
-        <w:jc w:val="both"/>
-        <w:rPr>
-          <w:rFonts w:ascii="Times New Roman" w:eastAsia="Times New Roman" w:hAnsi="Times New Roman"/>
-          <w:sz w:val="26"/>
-          <w:szCs w:val="26"/>
-          <w:lang w:val="vi-VN" w:eastAsia="vi-VN"/>
-        </w:rPr>
-      </w:pPr>
-      <w:r>
-        <w:rPr>
-          <w:rFonts w:ascii="Times New Roman" w:eastAsia="Times New Roman" w:hAnsi="Times New Roman"/>
-          <w:color w:val="000000"/>
-          <w:sz w:val="26"/>
-          <w:szCs w:val="26"/>
-          <w:lang w:val="vi-VN" w:eastAsia="vi-VN"/>
-        </w:rPr>
-        <w:t>....................................................................................................</w:t>
-      </w:r>
-      <w:r>
-        <w:rPr>
-          <w:rFonts w:ascii="Times New Roman" w:eastAsia="Times New Roman" w:hAnsi="Times New Roman"/>
-          <w:color w:val="000000"/>
-          <w:sz w:val="26"/>
-          <w:szCs w:val="26"/>
-          <w:lang w:val="vi-VN" w:eastAsia="vi-VN"/>
-        </w:rPr>
-        <w:t>............................................</w:t>
-      </w:r>
-    </w:p>
-    <w:p>
-      <w:pPr>
-        <w:spacing w:before="100" w:beforeAutospacing="1" w:after="100" w:afterAutospacing="1" w:line="240" w:lineRule="auto"/>
-        <w:jc w:val="both"/>
-        <w:rPr>
-          <w:rFonts w:ascii="Times New Roman" w:eastAsia="Times New Roman" w:hAnsi="Times New Roman"/>
-          <w:sz w:val="26"/>
-          <w:szCs w:val="26"/>
-          <w:lang w:val="vi-VN" w:eastAsia="vi-VN"/>
-        </w:rPr>
-      </w:pPr>
-      <w:r>
-        <w:rPr>
-          <w:rFonts w:ascii="Times New Roman" w:eastAsia="Times New Roman" w:hAnsi="Times New Roman"/>
-          <w:color w:val="000000"/>
-          <w:sz w:val="26"/>
-          <w:szCs w:val="26"/>
-          <w:lang w:val="vi-VN" w:eastAsia="vi-VN"/>
-        </w:rPr>
-        <w:t>- An toàn lao động và vệ sinh lao động:</w:t>
-      </w:r>
-    </w:p>
-    <w:p>
-      <w:pPr>
-        <w:spacing w:before="100" w:beforeAutospacing="1" w:after="100" w:afterAutospacing="1" w:line="240" w:lineRule="auto"/>
-        <w:jc w:val="both"/>
-        <w:rPr>
-          <w:rFonts w:ascii="Times New Roman" w:eastAsia="Times New Roman" w:hAnsi="Times New Roman"/>
-          <w:sz w:val="26"/>
-          <w:szCs w:val="26"/>
-          <w:lang w:val="vi-VN" w:eastAsia="vi-VN"/>
-        </w:rPr>
-      </w:pPr>
-      <w:r>
-        <w:rPr>
-          <w:rFonts w:ascii="Times New Roman" w:eastAsia="Times New Roman" w:hAnsi="Times New Roman"/>
-          <w:color w:val="000000"/>
-          <w:sz w:val="26"/>
-          <w:szCs w:val="26"/>
-          <w:lang w:val="vi-VN" w:eastAsia="vi-VN"/>
-        </w:rPr>
-        <w:t>...................................................................................................</w:t>
-      </w:r>
-      <w:r>
-        <w:rPr>
-          <w:rFonts w:ascii="Times New Roman" w:eastAsia="Times New Roman" w:hAnsi="Times New Roman"/>
-          <w:color w:val="000000"/>
-          <w:sz w:val="26"/>
-          <w:szCs w:val="26"/>
-          <w:lang w:val="vi-VN" w:eastAsia="vi-VN"/>
-        </w:rPr>
-        <w:t>.............................................</w:t>
-      </w:r>
-    </w:p>
-    <w:p>
-      <w:pPr>
-        <w:spacing w:before="100" w:beforeAutospacing="1" w:after="100" w:afterAutospacing="1" w:line="240" w:lineRule="auto"/>
-        <w:jc w:val="both"/>
-        <w:rPr>
-          <w:rFonts w:ascii="Times New Roman" w:eastAsia="Times New Roman" w:hAnsi="Times New Roman"/>
-          <w:sz w:val="26"/>
-          <w:szCs w:val="26"/>
-          <w:lang w:val="vi-VN" w:eastAsia="vi-VN"/>
-        </w:rPr>
-      </w:pPr>
-      <w:r>
-        <w:rPr>
-          <w:rFonts w:ascii="Times New Roman" w:eastAsia="Times New Roman" w:hAnsi="Times New Roman"/>
-          <w:color w:val="000000"/>
-          <w:sz w:val="26"/>
-          <w:szCs w:val="26"/>
-          <w:lang w:val="vi-VN" w:eastAsia="vi-VN"/>
-        </w:rPr>
-        <w:t>....................................................................................................</w:t>
-      </w:r>
-      <w:r>
-        <w:rPr>
-          <w:rFonts w:ascii="Times New Roman" w:eastAsia="Times New Roman" w:hAnsi="Times New Roman"/>
-          <w:color w:val="000000"/>
-          <w:sz w:val="26"/>
-          <w:szCs w:val="26"/>
-          <w:lang w:val="vi-VN" w:eastAsia="vi-VN"/>
-        </w:rPr>
-        <w:t>............................................</w:t>
-      </w:r>
-    </w:p>
-    <w:p>
-      <w:pPr>
-        <w:spacing w:before="100" w:beforeAutospacing="1" w:after="100" w:afterAutospacing="1" w:line="240" w:lineRule="auto"/>
-        <w:jc w:val="both"/>
-        <w:rPr>
-          <w:rFonts w:ascii="Times New Roman" w:eastAsia="Times New Roman" w:hAnsi="Times New Roman"/>
-          <w:sz w:val="26"/>
-          <w:szCs w:val="26"/>
-          <w:lang w:val="vi-VN" w:eastAsia="vi-VN"/>
-        </w:rPr>
-      </w:pPr>
-      <w:r>
-        <w:rPr>
-          <w:rFonts w:ascii="Times New Roman" w:eastAsia="Times New Roman" w:hAnsi="Times New Roman"/>
-          <w:color w:val="000000"/>
-          <w:sz w:val="26"/>
-          <w:szCs w:val="26"/>
-          <w:lang w:val="vi-VN" w:eastAsia="vi-VN"/>
-        </w:rPr>
-        <w:t>....................................................................................................</w:t>
-      </w:r>
-      <w:r>
-        <w:rPr>
-          <w:rFonts w:ascii="Times New Roman" w:eastAsia="Times New Roman" w:hAnsi="Times New Roman"/>
-          <w:color w:val="000000"/>
-          <w:sz w:val="26"/>
-          <w:szCs w:val="26"/>
-          <w:lang w:val="vi-VN" w:eastAsia="vi-VN"/>
-        </w:rPr>
-        <w:t>............................................</w:t>
-      </w:r>
-    </w:p>
-    <w:p>
-      <w:pPr>
-        <w:spacing w:before="100" w:beforeAutospacing="1" w:after="100" w:afterAutospacing="1" w:line="240" w:lineRule="auto"/>
-        <w:jc w:val="both"/>
-        <w:rPr>
-          <w:rFonts w:ascii="Times New Roman" w:eastAsia="Times New Roman" w:hAnsi="Times New Roman"/>
-          <w:sz w:val="26"/>
-          <w:szCs w:val="26"/>
-          <w:lang w:val="vi-VN" w:eastAsia="vi-VN"/>
-        </w:rPr>
-      </w:pPr>
-      <w:r>
-        <w:rPr>
-          <w:rFonts w:ascii="Times New Roman" w:eastAsia="Times New Roman" w:hAnsi="Times New Roman"/>
-          <w:color w:val="000000"/>
-          <w:sz w:val="26"/>
-          <w:szCs w:val="26"/>
-          <w:lang w:val="vi-VN" w:eastAsia="vi-VN"/>
-        </w:rPr>
-        <w:t>- Thời giờ làm việc và thời giờ nghỉ ngơi:</w:t>
-      </w:r>
-    </w:p>
-    <w:p>
-      <w:pPr>
-        <w:spacing w:before="100" w:beforeAutospacing="1" w:after="100" w:afterAutospacing="1" w:line="240" w:lineRule="auto"/>
-        <w:jc w:val="both"/>
-        <w:rPr>
-          <w:rFonts w:ascii="Times New Roman" w:eastAsia="Times New Roman" w:hAnsi="Times New Roman"/>
-          <w:sz w:val="26"/>
-          <w:szCs w:val="26"/>
-          <w:lang w:val="vi-VN" w:eastAsia="vi-VN"/>
-        </w:rPr>
-      </w:pPr>
-      <w:r>
-        <w:rPr>
-          <w:rFonts w:ascii="Times New Roman" w:eastAsia="Times New Roman" w:hAnsi="Times New Roman"/>
-          <w:color w:val="000000"/>
-          <w:sz w:val="26"/>
-          <w:szCs w:val="26"/>
-          <w:lang w:val="vi-VN" w:eastAsia="vi-VN"/>
-        </w:rPr>
-        <w:t>....................................................................................................</w:t>
-      </w:r>
-      <w:r>
-        <w:rPr>
-          <w:rFonts w:ascii="Times New Roman" w:eastAsia="Times New Roman" w:hAnsi="Times New Roman"/>
-          <w:color w:val="000000"/>
-          <w:sz w:val="26"/>
-          <w:szCs w:val="26"/>
-          <w:lang w:val="vi-VN" w:eastAsia="vi-VN"/>
-        </w:rPr>
-        <w:t>............................................</w:t>
-      </w:r>
-    </w:p>
-    <w:p>
-      <w:pPr>
-        <w:spacing w:before="100" w:beforeAutospacing="1" w:after="100" w:afterAutospacing="1" w:line="240" w:lineRule="auto"/>
-        <w:jc w:val="both"/>
-        <w:rPr>
-          <w:rFonts w:ascii="Times New Roman" w:eastAsia="Times New Roman" w:hAnsi="Times New Roman"/>
-          <w:sz w:val="26"/>
-          <w:szCs w:val="26"/>
-          <w:lang w:val="vi-VN" w:eastAsia="vi-VN"/>
-        </w:rPr>
-      </w:pPr>
-      <w:r>
-        <w:rPr>
-          <w:rFonts w:ascii="Times New Roman" w:eastAsia="Times New Roman" w:hAnsi="Times New Roman"/>
+        <w:t>.....................................................................................................</w:t>
+      </w:r>
+      <w:r>
+        <w:rPr>
+          <w:rFonts w:ascii="Times New Roman" w:eastAsia="Times New Roman" w:hAnsi="Times New Roman"/>
+          <w:color w:val="000000"/>
+          <w:sz w:val="26"/>
+          <w:szCs w:val="26"/>
+          <w:lang w:val="vi-VN" w:eastAsia="vi-VN"/>
+        </w:rPr>
+        <w:t>...........................................</w:t>
+      </w:r>
+    </w:p>
+    <w:p>
+      <w:pPr>
+        <w:spacing w:before="100" w:beforeAutospacing="1" w:after="100" w:afterAutospacing="1" w:line="240" w:lineRule="auto"/>
+        <w:jc w:val="both"/>
+        <w:rPr>
+          <w:rFonts w:ascii="Times New Roman" w:eastAsia="Times New Roman" w:hAnsi="Times New Roman"/>
+          <w:sz w:val="26"/>
+          <w:szCs w:val="26"/>
+          <w:lang w:val="vi-VN" w:eastAsia="vi-VN"/>
+        </w:rPr>
+      </w:pPr>
+      <w:r>
+        <w:rPr>
+          <w:rFonts w:ascii="Times New Roman" w:eastAsia="Times New Roman" w:hAnsi="Times New Roman"/>
+          <w:color w:val="000000"/>
+          <w:sz w:val="26"/>
+          <w:szCs w:val="26"/>
+          <w:lang w:val="vi-VN" w:eastAsia="vi-VN"/>
+        </w:rPr>
+        <w:t>.....................................................................................................</w:t>
+      </w:r>
+      <w:r>
+        <w:rPr>
+          <w:rFonts w:ascii="Times New Roman" w:eastAsia="Times New Roman" w:hAnsi="Times New Roman"/>
+          <w:color w:val="000000"/>
+          <w:sz w:val="26"/>
+          <w:szCs w:val="26"/>
+          <w:lang w:val="vi-VN" w:eastAsia="vi-VN"/>
+        </w:rPr>
+        <w:t>...........................................</w:t>
+      </w:r>
+    </w:p>
+    <w:p>
+      <w:pPr>
+        <w:spacing w:before="100" w:beforeAutospacing="1" w:after="100" w:afterAutospacing="1" w:line="240" w:lineRule="auto"/>
+        <w:jc w:val="both"/>
+        <w:rPr>
+          <w:rFonts w:ascii="Times New Roman" w:eastAsia="Times New Roman" w:hAnsi="Times New Roman"/>
+          <w:sz w:val="26"/>
+          <w:szCs w:val="26"/>
+          <w:lang w:val="vi-VN" w:eastAsia="vi-VN"/>
+        </w:rPr>
+      </w:pPr>
+      <w:r>
+        <w:rPr>
+          <w:rFonts w:ascii="Times New Roman" w:eastAsia="Times New Roman" w:hAnsi="Times New Roman"/>
+          <w:color w:val="000000"/>
+          <w:sz w:val="26"/>
+          <w:szCs w:val="26"/>
+          <w:lang w:val="vi-VN" w:eastAsia="vi-VN"/>
+        </w:rPr>
+        <w:t xml:space="preserve">- </w:t>
+      </w:r>
+      <w:r>
+        <w:rPr>
+          <w:rFonts w:ascii="Times New Roman" w:eastAsia="Times New Roman" w:hAnsi="Times New Roman"/>
+          <w:color w:val="000000"/>
+          <w:sz w:val="26"/>
+          <w:szCs w:val="26"/>
+          <w:lang w:eastAsia="vi-VN"/>
+        </w:rPr>
+        <w:t>Thông tin bảo hiểm</w:t>
+      </w:r>
+      <w:r>
+        <w:rPr>
+          <w:rFonts w:ascii="Times New Roman" w:eastAsia="Times New Roman" w:hAnsi="Times New Roman"/>
+          <w:color w:val="000000"/>
+          <w:sz w:val="26"/>
+          <w:szCs w:val="26"/>
+          <w:lang w:val="vi-VN" w:eastAsia="vi-VN"/>
+        </w:rPr>
+        <w:t>:</w:t>
+      </w:r>
+    </w:p>
+    <w:p>
+      <w:pPr>
+        <w:spacing w:before="100" w:beforeAutospacing="1" w:after="100" w:afterAutospacing="1" w:line="240" w:lineRule="auto"/>
+        <w:jc w:val="both"/>
+        <w:rPr>
+          <w:rFonts w:ascii="Times New Roman" w:eastAsia="Times New Roman" w:hAnsi="Times New Roman"/>
+          <w:sz w:val="26"/>
+          <w:szCs w:val="26"/>
+          <w:lang w:val="vi-VN" w:eastAsia="vi-VN"/>
+        </w:rPr>
+      </w:pPr>
+      <w:r>
+        <w:rPr>
+          <w:rFonts w:ascii="Times New Roman" w:eastAsia="Times New Roman" w:hAnsi="Times New Roman"/>
+          <w:color w:val="000000"/>
+          <w:sz w:val="26"/>
+          <w:szCs w:val="26"/>
+          <w:lang w:val="vi-VN" w:eastAsia="vi-VN"/>
+        </w:rPr>
+        <w:t>.....................................................................................................</w:t>
+      </w:r>
+      <w:r>
+        <w:rPr>
+          <w:rFonts w:ascii="Times New Roman" w:eastAsia="Times New Roman" w:hAnsi="Times New Roman"/>
+          <w:color w:val="000000"/>
+          <w:sz w:val="26"/>
+          <w:szCs w:val="26"/>
+          <w:lang w:val="vi-VN" w:eastAsia="vi-VN"/>
+        </w:rPr>
+        <w:t>...........................................</w:t>
+      </w:r>
+    </w:p>
+    <w:p>
+      <w:pPr>
+        <w:spacing w:before="100" w:beforeAutospacing="1" w:after="100" w:afterAutospacing="1" w:line="240" w:lineRule="auto"/>
+        <w:jc w:val="both"/>
+        <w:rPr>
+          <w:rFonts w:ascii="Times New Roman" w:eastAsia="Times New Roman" w:hAnsi="Times New Roman"/>
+          <w:sz w:val="26"/>
+          <w:szCs w:val="26"/>
+          <w:lang w:val="vi-VN" w:eastAsia="vi-VN"/>
+        </w:rPr>
+      </w:pPr>
+      <w:r>
+        <w:rPr>
+          <w:rFonts w:ascii="Times New Roman" w:eastAsia="Times New Roman" w:hAnsi="Times New Roman"/>
+          <w:color w:val="000000"/>
+          <w:sz w:val="26"/>
+          <w:szCs w:val="26"/>
+          <w:lang w:val="vi-VN" w:eastAsia="vi-VN"/>
+        </w:rPr>
+        <w:t>......................................................................................................</w:t>
+      </w:r>
+      <w:r>
+        <w:rPr>
+          <w:rFonts w:ascii="Times New Roman" w:eastAsia="Times New Roman" w:hAnsi="Times New Roman"/>
+          <w:color w:val="000000"/>
+          <w:sz w:val="26"/>
+          <w:szCs w:val="26"/>
+          <w:lang w:val="vi-VN" w:eastAsia="vi-VN"/>
+        </w:rPr>
+        <w:t>..........................................</w:t>
+      </w:r>
+    </w:p>
+    <w:p>
+      <w:pPr>
+        <w:spacing w:before="100" w:beforeAutospacing="1" w:after="100" w:afterAutospacing="1" w:line="240" w:lineRule="auto"/>
+        <w:jc w:val="both"/>
+        <w:rPr>
+          <w:rFonts w:ascii="Times New Roman" w:eastAsia="Times New Roman" w:hAnsi="Times New Roman"/>
+          <w:sz w:val="26"/>
+          <w:szCs w:val="26"/>
+          <w:lang w:val="vi-VN" w:eastAsia="vi-VN"/>
+        </w:rPr>
+      </w:pPr>
+      <w:r>
+        <w:rPr>
+          <w:rFonts w:ascii="Times New Roman" w:eastAsia="Times New Roman" w:hAnsi="Times New Roman"/>
+          <w:color w:val="000000"/>
+          <w:sz w:val="26"/>
+          <w:szCs w:val="26"/>
+          <w:lang w:val="vi-VN" w:eastAsia="vi-VN"/>
+        </w:rPr>
+        <w:t>......................................................................................................</w:t>
+      </w:r>
+      <w:r>
+        <w:rPr>
+          <w:rFonts w:ascii="Times New Roman" w:eastAsia="Times New Roman" w:hAnsi="Times New Roman"/>
+          <w:color w:val="000000"/>
+          <w:sz w:val="26"/>
+          <w:szCs w:val="26"/>
+          <w:lang w:val="vi-VN" w:eastAsia="vi-VN"/>
+        </w:rPr>
+        <w:t>..........................................</w:t>
+      </w:r>
+    </w:p>
+    <w:p>
+      <w:pPr>
+        <w:spacing w:before="100" w:beforeAutospacing="1" w:after="100" w:afterAutospacing="1" w:line="240" w:lineRule="auto"/>
+        <w:jc w:val="both"/>
+        <w:rPr>
+          <w:rFonts w:ascii="Times New Roman" w:eastAsia="Times New Roman" w:hAnsi="Times New Roman"/>
+          <w:sz w:val="26"/>
+          <w:szCs w:val="26"/>
+          <w:lang w:val="vi-VN" w:eastAsia="vi-VN"/>
+        </w:rPr>
+      </w:pPr>
+      <w:r>
+        <w:rPr>
+          <w:rFonts w:ascii="Times New Roman" w:eastAsia="Times New Roman" w:hAnsi="Times New Roman"/>
+          <w:color w:val="000000"/>
+          <w:sz w:val="26"/>
+          <w:szCs w:val="26"/>
+          <w:lang w:val="vi-VN" w:eastAsia="vi-VN"/>
+        </w:rPr>
+        <w:t>- Trợ cấp thôi việc, mất việc:</w:t>
+      </w:r>
+    </w:p>
+    <w:p>
+      <w:pPr>
+        <w:spacing w:before="100" w:beforeAutospacing="1" w:after="100" w:afterAutospacing="1" w:line="240" w:lineRule="auto"/>
+        <w:jc w:val="both"/>
+        <w:rPr>
+          <w:rFonts w:ascii="Times New Roman" w:eastAsia="Times New Roman" w:hAnsi="Times New Roman"/>
+          <w:sz w:val="26"/>
+          <w:szCs w:val="26"/>
+          <w:lang w:val="vi-VN" w:eastAsia="vi-VN"/>
+        </w:rPr>
+      </w:pPr>
+      <w:r>
+        <w:rPr>
+          <w:rFonts w:ascii="Times New Roman" w:eastAsia="Times New Roman" w:hAnsi="Times New Roman"/>
+          <w:color w:val="000000"/>
+          <w:sz w:val="26"/>
+          <w:szCs w:val="26"/>
+          <w:lang w:val="vi-VN" w:eastAsia="vi-VN"/>
+        </w:rPr>
+        <w:t>.......................................................................................................</w:t>
+      </w:r>
+      <w:r>
+        <w:rPr>
+          <w:rFonts w:ascii="Times New Roman" w:eastAsia="Times New Roman" w:hAnsi="Times New Roman"/>
+          <w:color w:val="000000"/>
+          <w:sz w:val="26"/>
+          <w:szCs w:val="26"/>
+          <w:lang w:val="vi-VN" w:eastAsia="vi-VN"/>
+        </w:rPr>
+        <w:t>.........................................</w:t>
+      </w:r>
+    </w:p>
+    <w:p>
+      <w:pPr>
+        <w:spacing w:before="100" w:beforeAutospacing="1" w:after="100" w:afterAutospacing="1" w:line="240" w:lineRule="auto"/>
+        <w:jc w:val="both"/>
+        <w:rPr>
+          <w:rFonts w:ascii="Times New Roman" w:eastAsia="Times New Roman" w:hAnsi="Times New Roman"/>
+          <w:sz w:val="26"/>
+          <w:szCs w:val="26"/>
+          <w:lang w:val="vi-VN" w:eastAsia="vi-VN"/>
+        </w:rPr>
+      </w:pPr>
+      <w:r>
+        <w:rPr>
+          <w:rFonts w:ascii="Times New Roman" w:eastAsia="Times New Roman" w:hAnsi="Times New Roman"/>
+          <w:color w:val="000000"/>
+          <w:sz w:val="26"/>
+          <w:szCs w:val="26"/>
+          <w:lang w:val="vi-VN" w:eastAsia="vi-VN"/>
+        </w:rPr>
+        <w:t>.......................................................................................................</w:t>
+      </w:r>
+      <w:r>
+        <w:rPr>
+          <w:rFonts w:ascii="Times New Roman" w:eastAsia="Times New Roman" w:hAnsi="Times New Roman"/>
+          <w:color w:val="000000"/>
+          <w:sz w:val="26"/>
+          <w:szCs w:val="26"/>
+          <w:lang w:val="vi-VN" w:eastAsia="vi-VN"/>
+        </w:rPr>
+        <w:t>.........................................</w:t>
+      </w:r>
+    </w:p>
+    <w:p>
+      <w:pPr>
+        <w:spacing w:before="100" w:beforeAutospacing="1" w:after="100" w:afterAutospacing="1" w:line="240" w:lineRule="auto"/>
+        <w:jc w:val="both"/>
+        <w:rPr>
+          <w:rFonts w:ascii="Times New Roman" w:eastAsia="Times New Roman" w:hAnsi="Times New Roman"/>
+          <w:sz w:val="26"/>
+          <w:szCs w:val="26"/>
+          <w:lang w:val="vi-VN" w:eastAsia="vi-VN"/>
+        </w:rPr>
+      </w:pPr>
+      <w:r>
+        <w:rPr>
+          <w:rFonts w:ascii="Times New Roman" w:eastAsia="Times New Roman" w:hAnsi="Times New Roman"/>
+          <w:color w:val="000000"/>
+          <w:sz w:val="26"/>
+          <w:szCs w:val="26"/>
+          <w:lang w:val="vi-VN" w:eastAsia="vi-VN"/>
+        </w:rPr>
+        <w:t>.......................................................................................................</w:t>
+      </w:r>
+      <w:r>
+        <w:rPr>
+          <w:rFonts w:ascii="Times New Roman" w:eastAsia="Times New Roman" w:hAnsi="Times New Roman"/>
+          <w:color w:val="000000"/>
+          <w:sz w:val="26"/>
+          <w:szCs w:val="26"/>
+          <w:lang w:val="vi-VN" w:eastAsia="vi-VN"/>
+        </w:rPr>
+        <w:t>.........................................</w:t>
+      </w:r>
+    </w:p>
+    <w:p>
+      <w:pPr>
+        <w:spacing w:before="100" w:beforeAutospacing="1" w:after="100" w:afterAutospacing="1" w:line="240" w:lineRule="auto"/>
+        <w:jc w:val="both"/>
+        <w:rPr>
+          <w:rFonts w:ascii="Times New Roman" w:eastAsia="Times New Roman" w:hAnsi="Times New Roman"/>
+          <w:sz w:val="26"/>
+          <w:szCs w:val="26"/>
+          <w:lang w:val="vi-VN" w:eastAsia="vi-VN"/>
+        </w:rPr>
+      </w:pPr>
+      <w:r>
+        <w:rPr>
+          <w:rFonts w:ascii="Times New Roman" w:eastAsia="Times New Roman" w:hAnsi="Times New Roman"/>
+          <w:color w:val="000000"/>
+          <w:sz w:val="26"/>
+          <w:szCs w:val="26"/>
+          <w:lang w:val="vi-VN" w:eastAsia="vi-VN"/>
+        </w:rPr>
+        <w:t>- Các thỏa thuận khác:</w:t>
+      </w:r>
+    </w:p>
+    <w:p>
+      <w:pPr>
+        <w:spacing w:before="100" w:beforeAutospacing="1" w:after="100" w:afterAutospacing="1" w:line="240" w:lineRule="auto"/>
+        <w:jc w:val="both"/>
+        <w:rPr>
+          <w:rFonts w:ascii="Times New Roman" w:eastAsia="Times New Roman" w:hAnsi="Times New Roman"/>
+          <w:color w:val="000000"/>
+          <w:sz w:val="26"/>
+          <w:szCs w:val="26"/>
+          <w:lang w:eastAsia="vi-VN"/>
+        </w:rPr>
+      </w:pPr>
+      <w:r>
+        <w:rPr>
+          <w:rFonts w:ascii="Times New Roman" w:eastAsia="Times New Roman" w:hAnsi="Times New Roman"/>
+          <w:color w:val="000000"/>
+          <w:sz w:val="26"/>
+          <w:szCs w:val="26"/>
+          <w:lang w:val="vi-VN" w:eastAsia="vi-VN"/>
+        </w:rPr>
+        <w:t>.........................................................................................................</w:t>
+      </w:r>
+      <w:r>
+        <w:rPr>
+          <w:rFonts w:ascii="Times New Roman" w:eastAsia="Times New Roman" w:hAnsi="Times New Roman"/>
+          <w:color w:val="000000"/>
+          <w:sz w:val="26"/>
+          <w:szCs w:val="26"/>
+          <w:lang w:val="vi-VN" w:eastAsia="vi-VN"/>
+        </w:rPr>
+        <w:t>.......................................</w:t>
+      </w:r>
+    </w:p>
+    <w:p>
+      <w:pPr>
+        <w:spacing w:before="100" w:beforeAutospacing="1" w:after="100" w:afterAutospacing="1" w:line="240" w:lineRule="auto"/>
+        <w:jc w:val="both"/>
+        <w:rPr>
+          <w:rFonts w:ascii="Times New Roman" w:eastAsia="Times New Roman" w:hAnsi="Times New Roman"/>
+          <w:sz w:val="26"/>
+          <w:szCs w:val="26"/>
+          <w:lang w:eastAsia="vi-VN"/>
+        </w:rPr>
+      </w:pPr>
+      <w:r>
+        <w:rPr>
+          <w:rFonts w:ascii="Times New Roman" w:eastAsia="Times New Roman" w:hAnsi="Times New Roman"/>
+          <w:color w:val="000000"/>
+          <w:sz w:val="26"/>
+          <w:szCs w:val="26"/>
+          <w:lang w:val="vi-VN" w:eastAsia="vi-VN"/>
+        </w:rPr>
+        <w:t>................................................................................................................................................</w:t>
+      </w:r>
+    </w:p>
+    <w:p>
+      <w:pPr>
+        <w:spacing w:before="100" w:beforeAutospacing="1" w:after="100" w:afterAutospacing="1" w:line="240" w:lineRule="auto"/>
+        <w:jc w:val="both"/>
+        <w:rPr>
+          <w:rFonts w:ascii="Times New Roman" w:eastAsia="Times New Roman" w:hAnsi="Times New Roman"/>
+          <w:sz w:val="26"/>
+          <w:szCs w:val="26"/>
+          <w:lang w:eastAsia="vi-VN"/>
+        </w:rPr>
+      </w:pPr>
+      <w:r>
+        <w:rPr>
+          <w:rFonts w:ascii="Times New Roman" w:eastAsia="Times New Roman" w:hAnsi="Times New Roman"/>
+          <w:color w:val="000000"/>
+          <w:sz w:val="26"/>
+          <w:szCs w:val="26"/>
+          <w:lang w:val="vi-VN" w:eastAsia="vi-VN"/>
+        </w:rPr>
+        <w:t>................................................................................................................................................</w:t>
+      </w:r>
+    </w:p>
+    <w:p>
+      <w:pPr>
+        <w:spacing w:before="100" w:beforeAutospacing="1" w:after="100" w:afterAutospacing="1" w:line="240" w:lineRule="auto"/>
+        <w:jc w:val="both"/>
+        <w:rPr>
+          <w:rFonts w:ascii="Times New Roman" w:eastAsia="Times New Roman" w:hAnsi="Times New Roman"/>
+          <w:sz w:val="26"/>
+          <w:szCs w:val="26"/>
+          <w:lang w:val="vi-VN" w:eastAsia="vi-VN"/>
+        </w:rPr>
+      </w:pPr>
+      <w:r>
+        <w:rPr>
+          <w:rFonts w:ascii="Times New Roman" w:eastAsia="Times New Roman" w:hAnsi="Times New Roman"/>
+          <w:b/>
+          <w:bCs/>
+          <w:color w:val="000000"/>
+          <w:sz w:val="26"/>
+          <w:szCs w:val="26"/>
+          <w:lang w:val="vi-VN" w:eastAsia="vi-VN"/>
+        </w:rPr>
+        <w:t xml:space="preserve">Điều 3: </w:t>
+      </w:r>
+      <w:r>
+        <w:rPr>
+          <w:rFonts w:ascii="Times New Roman" w:eastAsia="Times New Roman" w:hAnsi="Times New Roman"/>
+          <w:color w:val="000000"/>
+          <w:sz w:val="26"/>
+          <w:szCs w:val="26"/>
+          <w:lang w:val="vi-VN" w:eastAsia="vi-VN"/>
+        </w:rPr>
+        <w:t>Tổ chức cung ứng lao động có trách nhiệm tuyển chọn, đào tạo và cung ứng người lao động Việt Nam theo đúng yêu cầu ghi tại Điều 1 của hợp đồng cung ứng lao động này; phổ biến đầy đủ nội dung hợp đồng cung ứng lao động cho người lao động dự tuyển và thực hiện đầy đủ các điều khoản ghi trong hợp đồng cung ứng lao động đã ký kết.</w:t>
+      </w:r>
+    </w:p>
+    <w:p>
+      <w:pPr>
+        <w:spacing w:before="100" w:beforeAutospacing="1" w:after="100" w:afterAutospacing="1" w:line="240" w:lineRule="auto"/>
+        <w:jc w:val="both"/>
+        <w:rPr>
+          <w:rFonts w:ascii="Times New Roman" w:eastAsia="Times New Roman" w:hAnsi="Times New Roman"/>
+          <w:sz w:val="26"/>
+          <w:szCs w:val="26"/>
+          <w:lang w:val="vi-VN" w:eastAsia="vi-VN"/>
+        </w:rPr>
+      </w:pPr>
+      <w:r>
+        <w:rPr>
+          <w:rFonts w:ascii="Times New Roman" w:eastAsia="Times New Roman" w:hAnsi="Times New Roman"/>
+          <w:b/>
+          <w:bCs/>
+          <w:color w:val="000000"/>
+          <w:sz w:val="26"/>
+          <w:szCs w:val="26"/>
+          <w:lang w:val="vi-VN" w:eastAsia="vi-VN"/>
+        </w:rPr>
+        <w:t xml:space="preserve">Điều 4: </w:t>
+      </w:r>
+      <w:r>
+        <w:rPr>
+          <w:rFonts w:ascii="Times New Roman" w:eastAsia="Times New Roman" w:hAnsi="Times New Roman"/>
+          <w:color w:val="000000"/>
+          <w:sz w:val="26"/>
+          <w:szCs w:val="26"/>
+          <w:lang w:val="vi-VN" w:eastAsia="vi-VN"/>
+        </w:rPr>
+        <w:t>Tổ chức, cá nhân nước ngoài giao kết hợp đồng lao động trực tiếp với người lao động khi có sự giới thiệu của Tổ chức cung ứng lao động. Các điều khoản ghi trong hợp đồng lao động không được trái với hợp đồng cung ứng lao động và pháp luật của Việt Nam.</w:t>
+      </w:r>
+    </w:p>
+    <w:p>
+      <w:pPr>
+        <w:spacing w:before="100" w:beforeAutospacing="1" w:after="100" w:afterAutospacing="1" w:line="240" w:lineRule="auto"/>
+        <w:jc w:val="both"/>
+        <w:rPr>
+          <w:rFonts w:ascii="Times New Roman" w:eastAsia="Times New Roman" w:hAnsi="Times New Roman"/>
+          <w:sz w:val="26"/>
+          <w:szCs w:val="26"/>
+          <w:lang w:val="vi-VN" w:eastAsia="vi-VN"/>
+        </w:rPr>
+      </w:pPr>
+      <w:r>
+        <w:rPr>
+          <w:rFonts w:ascii="Times New Roman" w:eastAsia="Times New Roman" w:hAnsi="Times New Roman"/>
+          <w:b/>
+          <w:bCs/>
+          <w:color w:val="000000"/>
+          <w:sz w:val="26"/>
+          <w:szCs w:val="26"/>
+          <w:lang w:val="vi-VN" w:eastAsia="vi-VN"/>
+        </w:rPr>
+        <w:t>Điều</w:t>
+      </w:r>
+      <w:r>
+        <w:rPr>
+          <w:rFonts w:ascii="Times New Roman" w:eastAsia="Times New Roman" w:hAnsi="Times New Roman"/>
+          <w:color w:val="000000"/>
+          <w:sz w:val="26"/>
+          <w:szCs w:val="26"/>
+          <w:lang w:val="vi-VN" w:eastAsia="vi-VN"/>
+        </w:rPr>
+        <w:t xml:space="preserve"> </w:t>
+      </w:r>
+      <w:r>
+        <w:rPr>
+          <w:rFonts w:ascii="Times New Roman" w:eastAsia="Times New Roman" w:hAnsi="Times New Roman"/>
+          <w:b/>
+          <w:bCs/>
+          <w:color w:val="000000"/>
+          <w:sz w:val="26"/>
+          <w:szCs w:val="26"/>
+          <w:lang w:val="vi-VN" w:eastAsia="vi-VN"/>
+        </w:rPr>
+        <w:t xml:space="preserve">5: </w:t>
+      </w:r>
+      <w:r>
+        <w:rPr>
+          <w:rFonts w:ascii="Times New Roman" w:eastAsia="Times New Roman" w:hAnsi="Times New Roman"/>
+          <w:color w:val="000000"/>
+          <w:sz w:val="26"/>
+          <w:szCs w:val="26"/>
+          <w:lang w:val="vi-VN" w:eastAsia="vi-VN"/>
+        </w:rPr>
+        <w:t>Trong quá trình thực hiện hợp đồng cung ứng lao động, khi có những vấn đề nảy sinh thì hai bên bàn bạc giải quyết đúng theo chức năng và quyền hạn của mỗi bên.</w:t>
+      </w:r>
+    </w:p>
+    <w:p>
+      <w:pPr>
+        <w:spacing w:before="100" w:beforeAutospacing="1" w:after="100" w:afterAutospacing="1" w:line="240" w:lineRule="auto"/>
+        <w:jc w:val="both"/>
+        <w:rPr>
+          <w:rFonts w:ascii="Times New Roman" w:eastAsia="Times New Roman" w:hAnsi="Times New Roman"/>
+          <w:sz w:val="26"/>
+          <w:szCs w:val="26"/>
+          <w:lang w:val="vi-VN" w:eastAsia="vi-VN"/>
+        </w:rPr>
+      </w:pPr>
+      <w:r>
+        <w:rPr>
+          <w:rFonts w:ascii="Times New Roman" w:eastAsia="Times New Roman" w:hAnsi="Times New Roman"/>
+          <w:b/>
+          <w:bCs/>
           <w:color w:val="000000"/>
           <w:sz w:val="26"/>
           <w:szCs w:val="26"/>
           <w:lang w:val="vi-VN" w:eastAsia="vi-VN"/>
         </w:rPr>
         <w:lastRenderedPageBreak/>
-        <w:t>.....................................................................................................</w:t>
-      </w:r>
-      <w:r>
-        <w:rPr>
-          <w:rFonts w:ascii="Times New Roman" w:eastAsia="Times New Roman" w:hAnsi="Times New Roman"/>
-          <w:color w:val="000000"/>
-          <w:sz w:val="26"/>
-          <w:szCs w:val="26"/>
-          <w:lang w:val="vi-VN" w:eastAsia="vi-VN"/>
-        </w:rPr>
-        <w:t>...........................................</w:t>
-      </w:r>
-    </w:p>
-    <w:p>
-      <w:pPr>
-        <w:spacing w:before="100" w:beforeAutospacing="1" w:after="100" w:afterAutospacing="1" w:line="240" w:lineRule="auto"/>
-        <w:jc w:val="both"/>
-        <w:rPr>
-          <w:rFonts w:ascii="Times New Roman" w:eastAsia="Times New Roman" w:hAnsi="Times New Roman"/>
-          <w:sz w:val="26"/>
-          <w:szCs w:val="26"/>
-          <w:lang w:val="vi-VN" w:eastAsia="vi-VN"/>
-        </w:rPr>
-      </w:pPr>
-      <w:r>
-        <w:rPr>
-          <w:rFonts w:ascii="Times New Roman" w:eastAsia="Times New Roman" w:hAnsi="Times New Roman"/>
-          <w:color w:val="000000"/>
-          <w:sz w:val="26"/>
-          <w:szCs w:val="26"/>
-          <w:lang w:val="vi-VN" w:eastAsia="vi-VN"/>
-        </w:rPr>
-        <w:t>.....................................................................................................</w:t>
-      </w:r>
-      <w:r>
-        <w:rPr>
-          <w:rFonts w:ascii="Times New Roman" w:eastAsia="Times New Roman" w:hAnsi="Times New Roman"/>
-          <w:color w:val="000000"/>
-          <w:sz w:val="26"/>
-          <w:szCs w:val="26"/>
-          <w:lang w:val="vi-VN" w:eastAsia="vi-VN"/>
-        </w:rPr>
-        <w:t>...........................................</w:t>
-      </w:r>
-    </w:p>
-    <w:p>
-      <w:pPr>
-        <w:spacing w:before="100" w:beforeAutospacing="1" w:after="100" w:afterAutospacing="1" w:line="240" w:lineRule="auto"/>
-        <w:jc w:val="both"/>
-        <w:rPr>
-          <w:rFonts w:ascii="Times New Roman" w:eastAsia="Times New Roman" w:hAnsi="Times New Roman"/>
-          <w:sz w:val="26"/>
-          <w:szCs w:val="26"/>
-          <w:lang w:val="vi-VN" w:eastAsia="vi-VN"/>
-        </w:rPr>
-      </w:pPr>
-      <w:r>
-        <w:rPr>
-          <w:rFonts w:ascii="Times New Roman" w:eastAsia="Times New Roman" w:hAnsi="Times New Roman"/>
-          <w:color w:val="000000"/>
-          <w:sz w:val="26"/>
-          <w:szCs w:val="26"/>
-          <w:lang w:val="vi-VN" w:eastAsia="vi-VN"/>
-        </w:rPr>
-        <w:t xml:space="preserve">- </w:t>
-      </w:r>
-      <w:r>
-        <w:rPr>
-          <w:rFonts w:ascii="Times New Roman" w:eastAsia="Times New Roman" w:hAnsi="Times New Roman"/>
-          <w:color w:val="000000"/>
-          <w:sz w:val="26"/>
-          <w:szCs w:val="26"/>
-          <w:lang w:eastAsia="vi-VN"/>
-        </w:rPr>
-        <w:t>Thông tin bảo hiểm</w:t>
-      </w:r>
-      <w:r>
-        <w:rPr>
-          <w:rFonts w:ascii="Times New Roman" w:eastAsia="Times New Roman" w:hAnsi="Times New Roman"/>
-          <w:color w:val="000000"/>
-          <w:sz w:val="26"/>
-          <w:szCs w:val="26"/>
-          <w:lang w:val="vi-VN" w:eastAsia="vi-VN"/>
-        </w:rPr>
-        <w:t>:</w:t>
-      </w:r>
-    </w:p>
-    <w:p>
-      <w:pPr>
-        <w:spacing w:before="100" w:beforeAutospacing="1" w:after="100" w:afterAutospacing="1" w:line="240" w:lineRule="auto"/>
-        <w:jc w:val="both"/>
-        <w:rPr>
-          <w:rFonts w:ascii="Times New Roman" w:eastAsia="Times New Roman" w:hAnsi="Times New Roman"/>
-          <w:sz w:val="26"/>
-          <w:szCs w:val="26"/>
-          <w:lang w:val="vi-VN" w:eastAsia="vi-VN"/>
-        </w:rPr>
-      </w:pPr>
-      <w:r>
-        <w:rPr>
-          <w:rFonts w:ascii="Times New Roman" w:eastAsia="Times New Roman" w:hAnsi="Times New Roman"/>
-          <w:color w:val="000000"/>
-          <w:sz w:val="26"/>
-          <w:szCs w:val="26"/>
-          <w:lang w:val="vi-VN" w:eastAsia="vi-VN"/>
-        </w:rPr>
-        <w:t>.....................................................................................................</w:t>
-      </w:r>
-      <w:r>
-        <w:rPr>
-          <w:rFonts w:ascii="Times New Roman" w:eastAsia="Times New Roman" w:hAnsi="Times New Roman"/>
-          <w:color w:val="000000"/>
-          <w:sz w:val="26"/>
-          <w:szCs w:val="26"/>
-          <w:lang w:val="vi-VN" w:eastAsia="vi-VN"/>
-        </w:rPr>
-        <w:t>...........................................</w:t>
-      </w:r>
-    </w:p>
-    <w:p>
-      <w:pPr>
-        <w:spacing w:before="100" w:beforeAutospacing="1" w:after="100" w:afterAutospacing="1" w:line="240" w:lineRule="auto"/>
-        <w:jc w:val="both"/>
-        <w:rPr>
-          <w:rFonts w:ascii="Times New Roman" w:eastAsia="Times New Roman" w:hAnsi="Times New Roman"/>
-          <w:sz w:val="26"/>
-          <w:szCs w:val="26"/>
-          <w:lang w:val="vi-VN" w:eastAsia="vi-VN"/>
-        </w:rPr>
-      </w:pPr>
-      <w:r>
-        <w:rPr>
-          <w:rFonts w:ascii="Times New Roman" w:eastAsia="Times New Roman" w:hAnsi="Times New Roman"/>
-          <w:color w:val="000000"/>
-          <w:sz w:val="26"/>
-          <w:szCs w:val="26"/>
-          <w:lang w:val="vi-VN" w:eastAsia="vi-VN"/>
-        </w:rPr>
-        <w:t>......................................................................................................</w:t>
-      </w:r>
-      <w:r>
-        <w:rPr>
-          <w:rFonts w:ascii="Times New Roman" w:eastAsia="Times New Roman" w:hAnsi="Times New Roman"/>
-          <w:color w:val="000000"/>
-          <w:sz w:val="26"/>
-          <w:szCs w:val="26"/>
-          <w:lang w:val="vi-VN" w:eastAsia="vi-VN"/>
-        </w:rPr>
-        <w:t>..........................................</w:t>
-      </w:r>
-    </w:p>
-    <w:p>
-      <w:pPr>
-        <w:spacing w:before="100" w:beforeAutospacing="1" w:after="100" w:afterAutospacing="1" w:line="240" w:lineRule="auto"/>
-        <w:jc w:val="both"/>
-        <w:rPr>
-          <w:rFonts w:ascii="Times New Roman" w:eastAsia="Times New Roman" w:hAnsi="Times New Roman"/>
-          <w:sz w:val="26"/>
-          <w:szCs w:val="26"/>
-          <w:lang w:val="vi-VN" w:eastAsia="vi-VN"/>
-        </w:rPr>
-      </w:pPr>
-      <w:r>
-        <w:rPr>
-          <w:rFonts w:ascii="Times New Roman" w:eastAsia="Times New Roman" w:hAnsi="Times New Roman"/>
-          <w:color w:val="000000"/>
-          <w:sz w:val="26"/>
-          <w:szCs w:val="26"/>
-          <w:lang w:val="vi-VN" w:eastAsia="vi-VN"/>
-        </w:rPr>
-        <w:t>......................................................................................................</w:t>
-      </w:r>
-      <w:r>
-        <w:rPr>
-          <w:rFonts w:ascii="Times New Roman" w:eastAsia="Times New Roman" w:hAnsi="Times New Roman"/>
-          <w:color w:val="000000"/>
-          <w:sz w:val="26"/>
-          <w:szCs w:val="26"/>
-          <w:lang w:val="vi-VN" w:eastAsia="vi-VN"/>
-        </w:rPr>
-        <w:t>..........................................</w:t>
-      </w:r>
-    </w:p>
-    <w:p>
-      <w:pPr>
-        <w:spacing w:before="100" w:beforeAutospacing="1" w:after="100" w:afterAutospacing="1" w:line="240" w:lineRule="auto"/>
-        <w:jc w:val="both"/>
-        <w:rPr>
-          <w:rFonts w:ascii="Times New Roman" w:eastAsia="Times New Roman" w:hAnsi="Times New Roman"/>
-          <w:sz w:val="26"/>
-          <w:szCs w:val="26"/>
-          <w:lang w:val="vi-VN" w:eastAsia="vi-VN"/>
-        </w:rPr>
-      </w:pPr>
-      <w:r>
-        <w:rPr>
-          <w:rFonts w:ascii="Times New Roman" w:eastAsia="Times New Roman" w:hAnsi="Times New Roman"/>
-          <w:color w:val="000000"/>
-          <w:sz w:val="26"/>
-          <w:szCs w:val="26"/>
-          <w:lang w:val="vi-VN" w:eastAsia="vi-VN"/>
-        </w:rPr>
-        <w:t>- Trợ cấp thôi việc, mất việc:</w:t>
-      </w:r>
-    </w:p>
-    <w:p>
-      <w:pPr>
-        <w:spacing w:before="100" w:beforeAutospacing="1" w:after="100" w:afterAutospacing="1" w:line="240" w:lineRule="auto"/>
-        <w:jc w:val="both"/>
-        <w:rPr>
-          <w:rFonts w:ascii="Times New Roman" w:eastAsia="Times New Roman" w:hAnsi="Times New Roman"/>
-          <w:sz w:val="26"/>
-          <w:szCs w:val="26"/>
-          <w:lang w:val="vi-VN" w:eastAsia="vi-VN"/>
-        </w:rPr>
-      </w:pPr>
-      <w:r>
-        <w:rPr>
-          <w:rFonts w:ascii="Times New Roman" w:eastAsia="Times New Roman" w:hAnsi="Times New Roman"/>
-          <w:color w:val="000000"/>
-          <w:sz w:val="26"/>
-          <w:szCs w:val="26"/>
-          <w:lang w:val="vi-VN" w:eastAsia="vi-VN"/>
-        </w:rPr>
-        <w:t>.......................................................................................................</w:t>
-      </w:r>
-      <w:r>
-        <w:rPr>
-          <w:rFonts w:ascii="Times New Roman" w:eastAsia="Times New Roman" w:hAnsi="Times New Roman"/>
-          <w:color w:val="000000"/>
-          <w:sz w:val="26"/>
-          <w:szCs w:val="26"/>
-          <w:lang w:val="vi-VN" w:eastAsia="vi-VN"/>
-        </w:rPr>
-        <w:t>.........................................</w:t>
-      </w:r>
-    </w:p>
-    <w:p>
-      <w:pPr>
-        <w:spacing w:before="100" w:beforeAutospacing="1" w:after="100" w:afterAutospacing="1" w:line="240" w:lineRule="auto"/>
-        <w:jc w:val="both"/>
-        <w:rPr>
-          <w:rFonts w:ascii="Times New Roman" w:eastAsia="Times New Roman" w:hAnsi="Times New Roman"/>
-          <w:sz w:val="26"/>
-          <w:szCs w:val="26"/>
-          <w:lang w:val="vi-VN" w:eastAsia="vi-VN"/>
-        </w:rPr>
-      </w:pPr>
-      <w:r>
-        <w:rPr>
-          <w:rFonts w:ascii="Times New Roman" w:eastAsia="Times New Roman" w:hAnsi="Times New Roman"/>
-          <w:color w:val="000000"/>
-          <w:sz w:val="26"/>
-          <w:szCs w:val="26"/>
-          <w:lang w:val="vi-VN" w:eastAsia="vi-VN"/>
-        </w:rPr>
-        <w:t>.......................................................................................................</w:t>
-      </w:r>
-      <w:r>
-        <w:rPr>
-          <w:rFonts w:ascii="Times New Roman" w:eastAsia="Times New Roman" w:hAnsi="Times New Roman"/>
-          <w:color w:val="000000"/>
-          <w:sz w:val="26"/>
-          <w:szCs w:val="26"/>
-          <w:lang w:val="vi-VN" w:eastAsia="vi-VN"/>
-        </w:rPr>
-        <w:t>.........................................</w:t>
-      </w:r>
-    </w:p>
-    <w:p>
-      <w:pPr>
-        <w:spacing w:before="100" w:beforeAutospacing="1" w:after="100" w:afterAutospacing="1" w:line="240" w:lineRule="auto"/>
-        <w:jc w:val="both"/>
-        <w:rPr>
-          <w:rFonts w:ascii="Times New Roman" w:eastAsia="Times New Roman" w:hAnsi="Times New Roman"/>
-          <w:sz w:val="26"/>
-          <w:szCs w:val="26"/>
-          <w:lang w:val="vi-VN" w:eastAsia="vi-VN"/>
-        </w:rPr>
-      </w:pPr>
-      <w:r>
-        <w:rPr>
-          <w:rFonts w:ascii="Times New Roman" w:eastAsia="Times New Roman" w:hAnsi="Times New Roman"/>
-          <w:color w:val="000000"/>
-          <w:sz w:val="26"/>
-          <w:szCs w:val="26"/>
-          <w:lang w:val="vi-VN" w:eastAsia="vi-VN"/>
-        </w:rPr>
-        <w:t>.......................................................................................................</w:t>
-      </w:r>
-      <w:r>
-        <w:rPr>
-          <w:rFonts w:ascii="Times New Roman" w:eastAsia="Times New Roman" w:hAnsi="Times New Roman"/>
-          <w:color w:val="000000"/>
-          <w:sz w:val="26"/>
-          <w:szCs w:val="26"/>
-          <w:lang w:val="vi-VN" w:eastAsia="vi-VN"/>
-        </w:rPr>
-        <w:t>.........................................</w:t>
-      </w:r>
-    </w:p>
-    <w:p>
-      <w:pPr>
-        <w:spacing w:before="100" w:beforeAutospacing="1" w:after="100" w:afterAutospacing="1" w:line="240" w:lineRule="auto"/>
-        <w:jc w:val="both"/>
-        <w:rPr>
-          <w:rFonts w:ascii="Times New Roman" w:eastAsia="Times New Roman" w:hAnsi="Times New Roman"/>
-          <w:sz w:val="26"/>
-          <w:szCs w:val="26"/>
-          <w:lang w:val="vi-VN" w:eastAsia="vi-VN"/>
-        </w:rPr>
-      </w:pPr>
-      <w:r>
-        <w:rPr>
-          <w:rFonts w:ascii="Times New Roman" w:eastAsia="Times New Roman" w:hAnsi="Times New Roman"/>
-          <w:color w:val="000000"/>
-          <w:sz w:val="26"/>
-          <w:szCs w:val="26"/>
-          <w:lang w:val="vi-VN" w:eastAsia="vi-VN"/>
-        </w:rPr>
-        <w:t>- Các thỏa thuận khác:</w:t>
-      </w:r>
-    </w:p>
-    <w:p>
-      <w:pPr>
-        <w:spacing w:before="100" w:beforeAutospacing="1" w:after="100" w:afterAutospacing="1" w:line="240" w:lineRule="auto"/>
-        <w:jc w:val="both"/>
-        <w:rPr>
-          <w:rFonts w:ascii="Times New Roman" w:eastAsia="Times New Roman" w:hAnsi="Times New Roman"/>
-          <w:color w:val="000000"/>
-          <w:sz w:val="26"/>
-          <w:szCs w:val="26"/>
-          <w:lang w:eastAsia="vi-VN"/>
-        </w:rPr>
-      </w:pPr>
-      <w:r>
-        <w:rPr>
-          <w:rFonts w:ascii="Times New Roman" w:eastAsia="Times New Roman" w:hAnsi="Times New Roman"/>
-          <w:color w:val="000000"/>
-          <w:sz w:val="26"/>
-          <w:szCs w:val="26"/>
-          <w:lang w:val="vi-VN" w:eastAsia="vi-VN"/>
-        </w:rPr>
-        <w:t>.........................................................................................................</w:t>
-      </w:r>
-      <w:r>
-        <w:rPr>
-          <w:rFonts w:ascii="Times New Roman" w:eastAsia="Times New Roman" w:hAnsi="Times New Roman"/>
-          <w:color w:val="000000"/>
-          <w:sz w:val="26"/>
-          <w:szCs w:val="26"/>
-          <w:lang w:val="vi-VN" w:eastAsia="vi-VN"/>
-        </w:rPr>
-        <w:t>.......................................</w:t>
-      </w:r>
-    </w:p>
-    <w:p>
-      <w:pPr>
-        <w:spacing w:before="100" w:beforeAutospacing="1" w:after="100" w:afterAutospacing="1" w:line="240" w:lineRule="auto"/>
-        <w:jc w:val="both"/>
-        <w:rPr>
-          <w:rFonts w:ascii="Times New Roman" w:eastAsia="Times New Roman" w:hAnsi="Times New Roman"/>
-          <w:sz w:val="26"/>
-          <w:szCs w:val="26"/>
-          <w:lang w:eastAsia="vi-VN"/>
-        </w:rPr>
-      </w:pPr>
-      <w:r>
-        <w:rPr>
-          <w:rFonts w:ascii="Times New Roman" w:eastAsia="Times New Roman" w:hAnsi="Times New Roman"/>
-          <w:color w:val="000000"/>
-          <w:sz w:val="26"/>
-          <w:szCs w:val="26"/>
-          <w:lang w:val="vi-VN" w:eastAsia="vi-VN"/>
-        </w:rPr>
-        <w:t>................................................................................................................................................</w:t>
-      </w:r>
-    </w:p>
-    <w:p>
-      <w:pPr>
-        <w:spacing w:before="100" w:beforeAutospacing="1" w:after="100" w:afterAutospacing="1" w:line="240" w:lineRule="auto"/>
-        <w:jc w:val="both"/>
-        <w:rPr>
-          <w:rFonts w:ascii="Times New Roman" w:eastAsia="Times New Roman" w:hAnsi="Times New Roman"/>
-          <w:sz w:val="26"/>
-          <w:szCs w:val="26"/>
-          <w:lang w:eastAsia="vi-VN"/>
-        </w:rPr>
-      </w:pPr>
-      <w:r>
-        <w:rPr>
-          <w:rFonts w:ascii="Times New Roman" w:eastAsia="Times New Roman" w:hAnsi="Times New Roman"/>
-          <w:color w:val="000000"/>
-          <w:sz w:val="26"/>
-          <w:szCs w:val="26"/>
-          <w:lang w:val="vi-VN" w:eastAsia="vi-VN"/>
-        </w:rPr>
-        <w:t>................................................................................................................................................</w:t>
-      </w:r>
-    </w:p>
-    <w:p>
-      <w:pPr>
-        <w:spacing w:before="100" w:beforeAutospacing="1" w:after="100" w:afterAutospacing="1" w:line="240" w:lineRule="auto"/>
-        <w:jc w:val="both"/>
-        <w:rPr>
-          <w:rFonts w:ascii="Times New Roman" w:eastAsia="Times New Roman" w:hAnsi="Times New Roman"/>
-          <w:sz w:val="26"/>
-          <w:szCs w:val="26"/>
-          <w:lang w:val="vi-VN" w:eastAsia="vi-VN"/>
-        </w:rPr>
-      </w:pPr>
-      <w:r>
-        <w:rPr>
-          <w:rFonts w:ascii="Times New Roman" w:eastAsia="Times New Roman" w:hAnsi="Times New Roman"/>
-          <w:b/>
-          <w:bCs/>
-          <w:color w:val="000000"/>
-          <w:sz w:val="26"/>
-          <w:szCs w:val="26"/>
-          <w:lang w:val="vi-VN" w:eastAsia="vi-VN"/>
-        </w:rPr>
-        <w:t xml:space="preserve">Điều 3: </w:t>
-      </w:r>
-      <w:r>
-        <w:rPr>
-          <w:rFonts w:ascii="Times New Roman" w:eastAsia="Times New Roman" w:hAnsi="Times New Roman"/>
-          <w:color w:val="000000"/>
-          <w:sz w:val="26"/>
-          <w:szCs w:val="26"/>
-          <w:lang w:val="vi-VN" w:eastAsia="vi-VN"/>
-        </w:rPr>
-        <w:t>Tổ chức cung ứng lao động có trách nhiệm tuyển chọn, đào tạo và cung ứng người lao động Việt Nam theo đúng yêu cầu ghi tại Điều 1 của hợp đồng cung ứng lao động này; phổ biến đầy đủ nội dung hợp đồng cung ứng lao động cho người lao động dự tuyển và thực hiện đầy đủ các điều khoản ghi trong hợp đồng cung ứng lao động đã ký kết.</w:t>
-      </w:r>
-    </w:p>
-    <w:p>
-      <w:pPr>
-        <w:spacing w:before="100" w:beforeAutospacing="1" w:after="100" w:afterAutospacing="1" w:line="240" w:lineRule="auto"/>
-        <w:jc w:val="both"/>
-        <w:rPr>
-          <w:rFonts w:ascii="Times New Roman" w:eastAsia="Times New Roman" w:hAnsi="Times New Roman"/>
-          <w:sz w:val="26"/>
-          <w:szCs w:val="26"/>
-          <w:lang w:val="vi-VN" w:eastAsia="vi-VN"/>
-        </w:rPr>
-      </w:pPr>
-      <w:r>
-        <w:rPr>
-          <w:rFonts w:ascii="Times New Roman" w:eastAsia="Times New Roman" w:hAnsi="Times New Roman"/>
-          <w:b/>
-          <w:bCs/>
-          <w:color w:val="000000"/>
-          <w:sz w:val="26"/>
-          <w:szCs w:val="26"/>
-          <w:lang w:val="vi-VN" w:eastAsia="vi-VN"/>
-        </w:rPr>
-        <w:t xml:space="preserve">Điều 4: </w:t>
-      </w:r>
-      <w:r>
-        <w:rPr>
-          <w:rFonts w:ascii="Times New Roman" w:eastAsia="Times New Roman" w:hAnsi="Times New Roman"/>
-          <w:color w:val="000000"/>
-          <w:sz w:val="26"/>
-          <w:szCs w:val="26"/>
-          <w:lang w:val="vi-VN" w:eastAsia="vi-VN"/>
-        </w:rPr>
-        <w:t>Tổ chức, cá nhân nước ngoài giao kết hợp đồng lao động trực tiếp với người lao động khi có sự giới thiệu của Tổ chức cung ứng lao động. Các điều khoản ghi trong hợp đồng lao động không được trái với hợp đồng cung ứng lao động và pháp luật của Việt Nam.</w:t>
-      </w:r>
-    </w:p>
-    <w:p>
-      <w:pPr>
-        <w:spacing w:before="100" w:beforeAutospacing="1" w:after="100" w:afterAutospacing="1" w:line="240" w:lineRule="auto"/>
-        <w:jc w:val="both"/>
-        <w:rPr>
-          <w:rFonts w:ascii="Times New Roman" w:eastAsia="Times New Roman" w:hAnsi="Times New Roman"/>
-          <w:sz w:val="26"/>
-          <w:szCs w:val="26"/>
-          <w:lang w:val="vi-VN" w:eastAsia="vi-VN"/>
-        </w:rPr>
-      </w:pPr>
-      <w:r>
-        <w:rPr>
-          <w:rFonts w:ascii="Times New Roman" w:eastAsia="Times New Roman" w:hAnsi="Times New Roman"/>
-          <w:b/>
-          <w:bCs/>
-          <w:color w:val="000000"/>
-          <w:sz w:val="26"/>
-          <w:szCs w:val="26"/>
-          <w:lang w:val="vi-VN" w:eastAsia="vi-VN"/>
-        </w:rPr>
-        <w:t>Điều</w:t>
-      </w:r>
-      <w:r>
-        <w:rPr>
-          <w:rFonts w:ascii="Times New Roman" w:eastAsia="Times New Roman" w:hAnsi="Times New Roman"/>
-          <w:color w:val="000000"/>
-          <w:sz w:val="26"/>
-          <w:szCs w:val="26"/>
-          <w:lang w:val="vi-VN" w:eastAsia="vi-VN"/>
+        <w:t xml:space="preserve">Điều 6: </w:t>
+      </w:r>
+      <w:r>
+        <w:rPr>
+          <w:rFonts w:ascii="Times New Roman" w:eastAsia="Times New Roman" w:hAnsi="Times New Roman"/>
+          <w:color w:val="000000"/>
+          <w:sz w:val="26"/>
+          <w:szCs w:val="26"/>
+          <w:lang w:val="vi-VN" w:eastAsia="vi-VN"/>
+        </w:rPr>
+        <w:t>Hợp đồng cung ứng lao động này có hiệu lực kể từ ngày</w:t>
+      </w:r>
+      <w:r>
+        <w:rPr>
+          <w:rFonts w:ascii="Times New Roman" w:eastAsia="Times New Roman" w:hAnsi="Times New Roman"/>
+          <w:color w:val="000000"/>
+          <w:sz w:val="26"/>
+          <w:szCs w:val="26"/>
+          <w:lang w:eastAsia="vi-VN"/>
         </w:rPr>
         <w:t xml:space="preserve"> </w:t>
       </w:r>
@@ -2116,72 +2211,6 @@
           <w:color w:val="000000"/>
           <w:sz w:val="26"/>
           <w:szCs w:val="26"/>
-          <w:lang w:val="vi-VN" w:eastAsia="vi-VN"/>
-        </w:rPr>
-        <w:t xml:space="preserve">5: </w:t>
-      </w:r>
-      <w:r>
-        <w:rPr>
-          <w:rFonts w:ascii="Times New Roman" w:eastAsia="Times New Roman" w:hAnsi="Times New Roman"/>
-          <w:color w:val="000000"/>
-          <w:sz w:val="26"/>
-          <w:szCs w:val="26"/>
-          <w:lang w:val="vi-VN" w:eastAsia="vi-VN"/>
-        </w:rPr>
-        <w:t>Trong quá trình thực hiện hợp đồng cung ứng lao động, khi có những vấn đề nảy sinh thì hai bên bàn bạc giải quyết đúng theo chức năng và quyền hạn của mỗi bên.</w:t>
-      </w:r>
-    </w:p>
-    <w:p>
-      <w:pPr>
-        <w:spacing w:before="100" w:beforeAutospacing="1" w:after="100" w:afterAutospacing="1" w:line="240" w:lineRule="auto"/>
-        <w:jc w:val="both"/>
-        <w:rPr>
-          <w:rFonts w:ascii="Times New Roman" w:eastAsia="Times New Roman" w:hAnsi="Times New Roman"/>
-          <w:sz w:val="26"/>
-          <w:szCs w:val="26"/>
-          <w:lang w:val="vi-VN" w:eastAsia="vi-VN"/>
-        </w:rPr>
-      </w:pPr>
-      <w:r>
-        <w:rPr>
-          <w:rFonts w:ascii="Times New Roman" w:eastAsia="Times New Roman" w:hAnsi="Times New Roman"/>
-          <w:b/>
-          <w:bCs/>
-          <w:color w:val="000000"/>
-          <w:sz w:val="26"/>
-          <w:szCs w:val="26"/>
-          <w:lang w:val="vi-VN" w:eastAsia="vi-VN"/>
-        </w:rPr>
-        <w:t xml:space="preserve">Điều 6: </w:t>
-      </w:r>
-      <w:r>
-        <w:rPr>
-          <w:rFonts w:ascii="Times New Roman" w:eastAsia="Times New Roman" w:hAnsi="Times New Roman"/>
-          <w:color w:val="000000"/>
-          <w:sz w:val="26"/>
-          <w:szCs w:val="26"/>
-          <w:lang w:val="vi-VN" w:eastAsia="vi-VN"/>
-        </w:rPr>
-        <w:t>Hợp đồng cung ứng lao động này có hiệu lực kể từ ngày</w:t>
-      </w:r>
-      <w:r>
-        <w:rPr>
-          <w:rFonts w:ascii="Times New Roman" w:eastAsia="Times New Roman" w:hAnsi="Times New Roman"/>
-          <w:color w:val="000000"/>
-          <w:sz w:val="26"/>
-          <w:szCs w:val="26"/>
-          <w:lang w:eastAsia="vi-VN"/>
-        </w:rPr>
-        <w:t xml:space="preserve"> </w:t>
-      </w:r>
-      <w:r>
-        <w:rPr>
-          <w:rFonts w:ascii="Times New Roman" w:eastAsia="Times New Roman" w:hAnsi="Times New Roman"/>
-          <w:b/>
-          <w:bCs/>
-          <w:color w:val="000000"/>
-          <w:sz w:val="26"/>
-          <w:szCs w:val="26"/>
           <w:lang w:eastAsia="vi-VN"/>
         </w:rPr>
         <w:t>{startDate}</w:t>
@@ -2237,7 +2266,6 @@
           <w:szCs w:val="26"/>
           <w:lang w:val="vi-VN" w:eastAsia="vi-VN"/>
         </w:rPr>
-        <w:lastRenderedPageBreak/>
         <w:t>Hợp đồng cung ứng lao động này làm thành 4 bản có giá trị ngang nhau (2 bản bằng tiếng Việt Nam và 2 bản bằng tiếng..................................................).</w:t>
       </w:r>
     </w:p>

</xml_diff>